<commit_message>
Change on cableNames, remove tof usage on MOTOR_BOARD and fix Reset, fix Distributor management with tof sensor, add distance detected by tof when managing distributor
</commit_message>
<xml_diff>
--- a/documentation/cableNames.docx
+++ b/documentation/cableNames.docx
@@ -1,10 +1,10 @@
 
 <file path=word/document.xml><?xml version="1.0" encoding="utf-8"?>
-<w:document xmlns:wpc="http://schemas.microsoft.com/office/word/2010/wordprocessingCanvas" xmlns:mc="http://schemas.openxmlformats.org/markup-compatibility/2006" xmlns:o="urn:schemas-microsoft-com:office:office" xmlns:r="http://schemas.openxmlformats.org/officeDocument/2006/relationships" xmlns:m="http://schemas.openxmlformats.org/officeDocument/2006/math" xmlns:v="urn:schemas-microsoft-com:vml" xmlns:wp14="http://schemas.microsoft.com/office/word/2010/wordprocessingDrawing" xmlns:wp="http://schemas.openxmlformats.org/drawingml/2006/wordprocessingDrawing" xmlns:w10="urn:schemas-microsoft-com:office:word" xmlns:w="http://schemas.openxmlformats.org/wordprocessingml/2006/main" xmlns:w14="http://schemas.microsoft.com/office/word/2010/wordml" xmlns:w15="http://schemas.microsoft.com/office/word/2012/wordml" xmlns:wpg="http://schemas.microsoft.com/office/word/2010/wordprocessingGroup" xmlns:wpi="http://schemas.microsoft.com/office/word/2010/wordprocessingInk" xmlns:wne="http://schemas.microsoft.com/office/word/2006/wordml" xmlns:wps="http://schemas.microsoft.com/office/word/2010/wordprocessingShape" mc:Ignorable="w14 w15 wp14">
+<w:document xmlns:wpc="http://schemas.microsoft.com/office/word/2010/wordprocessingCanvas" xmlns:cx="http://schemas.microsoft.com/office/drawing/2014/chartex" xmlns:cx1="http://schemas.microsoft.com/office/drawing/2015/9/8/chartex" xmlns:cx2="http://schemas.microsoft.com/office/drawing/2015/10/21/chartex" xmlns:cx3="http://schemas.microsoft.com/office/drawing/2016/5/9/chartex" xmlns:cx4="http://schemas.microsoft.com/office/drawing/2016/5/10/chartex" xmlns:cx5="http://schemas.microsoft.com/office/drawing/2016/5/11/chartex" xmlns:cx6="http://schemas.microsoft.com/office/drawing/2016/5/12/chartex" xmlns:cx7="http://schemas.microsoft.com/office/drawing/2016/5/13/chartex" xmlns:cx8="http://schemas.microsoft.com/office/drawing/2016/5/14/chartex" xmlns:mc="http://schemas.openxmlformats.org/markup-compatibility/2006" xmlns:aink="http://schemas.microsoft.com/office/drawing/2016/ink" xmlns:am3d="http://schemas.microsoft.com/office/drawing/2017/model3d" xmlns:o="urn:schemas-microsoft-com:office:office" xmlns:r="http://schemas.openxmlformats.org/officeDocument/2006/relationships" xmlns:m="http://schemas.openxmlformats.org/officeDocument/2006/math" xmlns:v="urn:schemas-microsoft-com:vml" xmlns:wp14="http://schemas.microsoft.com/office/word/2010/wordprocessingDrawing" xmlns:wp="http://schemas.openxmlformats.org/drawingml/2006/wordprocessingDrawing" xmlns:w10="urn:schemas-microsoft-com:office:word" xmlns:w="http://schemas.openxmlformats.org/wordprocessingml/2006/main" xmlns:w14="http://schemas.microsoft.com/office/word/2010/wordml" xmlns:w15="http://schemas.microsoft.com/office/word/2012/wordml" xmlns:w16cid="http://schemas.microsoft.com/office/word/2016/wordml/cid" xmlns:w16se="http://schemas.microsoft.com/office/word/2015/wordml/symex" xmlns:wpg="http://schemas.microsoft.com/office/word/2010/wordprocessingGroup" xmlns:wpi="http://schemas.microsoft.com/office/word/2010/wordprocessingInk" xmlns:wne="http://schemas.microsoft.com/office/word/2006/wordml" xmlns:wps="http://schemas.microsoft.com/office/word/2010/wordprocessingShape" mc:Ignorable="w14 w15 w16se w16cid wp14">
   <w:body>
     <w:tbl>
       <w:tblPr>
-        <w:tblStyle w:val="Grilledutableau"/>
+        <w:tblStyle w:val="TableGrid"/>
         <w:tblW w:w="12616" w:type="dxa"/>
         <w:tblInd w:w="-147" w:type="dxa"/>
         <w:tblLook w:val="04A0" w:firstRow="1" w:lastRow="0" w:firstColumn="1" w:lastColumn="0" w:noHBand="0" w:noVBand="1"/>
@@ -668,7 +668,25 @@
               <w:rPr>
                 <w:lang w:val="en-US"/>
               </w:rPr>
-              <w:t xml:space="preserve">CODERS </w:t>
+              <w:t>POWER_BOARD (</w:t>
+            </w:r>
+            <w:r>
+              <w:rPr>
+                <w:lang w:val="en-US"/>
+              </w:rPr>
+              <w:t>CODERS</w:t>
+            </w:r>
+            <w:r>
+              <w:rPr>
+                <w:lang w:val="en-US"/>
+              </w:rPr>
+              <w:t>)</w:t>
+            </w:r>
+            <w:r>
+              <w:rPr>
+                <w:lang w:val="en-US"/>
+              </w:rPr>
+              <w:t xml:space="preserve"> </w:t>
             </w:r>
             <w:r>
               <w:rPr>
@@ -700,7 +718,13 @@
               <w:rPr>
                 <w:lang w:val="en-US"/>
               </w:rPr>
-              <w:t xml:space="preserve">CODERS </w:t>
+              <w:t>POWER_BOARD (CODERS)</w:t>
+            </w:r>
+            <w:r>
+              <w:rPr>
+                <w:lang w:val="en-US"/>
+              </w:rPr>
+              <w:t xml:space="preserve"> </w:t>
             </w:r>
             <w:r>
               <w:rPr>
@@ -732,7 +756,15 @@
               <w:rPr>
                 <w:lang w:val="en-US"/>
               </w:rPr>
-              <w:t xml:space="preserve">CODERS </w:t>
+              <w:t>POWER_BOARD (CODERS)</w:t>
+            </w:r>
+            <w:bookmarkStart w:id="0" w:name="_GoBack"/>
+            <w:bookmarkEnd w:id="0"/>
+            <w:r>
+              <w:rPr>
+                <w:lang w:val="en-US"/>
+              </w:rPr>
+              <w:t xml:space="preserve"> </w:t>
             </w:r>
             <w:r>
               <w:rPr>
@@ -1319,105 +1351,57 @@
               <w:rPr>
                 <w:lang w:val="en-US"/>
               </w:rPr>
-              <w:t xml:space="preserve">MAIN_BOARD_32 (UART </w:t>
-            </w:r>
-            <w:r>
-              <w:rPr>
-                <w:lang w:val="en-US"/>
-              </w:rPr>
-              <w:t>1</w:t>
-            </w:r>
-            <w:r>
-              <w:rPr>
-                <w:lang w:val="en-US"/>
-              </w:rPr>
-              <w:t xml:space="preserve">) </w:t>
-            </w:r>
-            <w:r>
-              <w:rPr>
-                <w:lang w:val="en-US"/>
-              </w:rPr>
-              <w:sym w:font="Wingdings" w:char="F0DF"/>
-            </w:r>
-            <w:r>
-              <w:rPr>
-                <w:lang w:val="en-US"/>
-              </w:rPr>
-              <w:sym w:font="Wingdings" w:char="F0E0"/>
-            </w:r>
-            <w:r>
-              <w:rPr>
-                <w:lang w:val="en-US"/>
-              </w:rPr>
-              <w:t xml:space="preserve"> MOTOR_B</w:t>
-            </w:r>
-            <w:r>
-              <w:rPr>
-                <w:lang w:val="en-US"/>
-              </w:rPr>
-              <w:t>OAR</w:t>
-            </w:r>
-            <w:r>
-              <w:rPr>
-                <w:lang w:val="en-US"/>
-              </w:rPr>
-              <w:t>D_32 (UART 1)</w:t>
-            </w:r>
-          </w:p>
-          <w:p>
-            <w:pPr>
-              <w:jc w:val="center"/>
-              <w:rPr>
-                <w:lang w:val="en-US"/>
-              </w:rPr>
-            </w:pPr>
-            <w:r>
-              <w:rPr>
-                <w:lang w:val="en-US"/>
-              </w:rPr>
-              <w:t xml:space="preserve">MAIN_BOARD_32 (UART </w:t>
-            </w:r>
-            <w:r>
-              <w:rPr>
-                <w:lang w:val="en-US"/>
-              </w:rPr>
-              <w:t>1</w:t>
-            </w:r>
-            <w:r>
-              <w:rPr>
-                <w:lang w:val="en-US"/>
-              </w:rPr>
-              <w:t xml:space="preserve">) </w:t>
-            </w:r>
-            <w:r>
-              <w:rPr>
-                <w:lang w:val="en-US"/>
-              </w:rPr>
-              <w:sym w:font="Wingdings" w:char="F0DF"/>
-            </w:r>
-            <w:r>
-              <w:rPr>
-                <w:lang w:val="en-US"/>
-              </w:rPr>
-              <w:sym w:font="Wingdings" w:char="F0E0"/>
-            </w:r>
-            <w:r>
-              <w:rPr>
-                <w:lang w:val="en-US"/>
-              </w:rPr>
-              <w:t xml:space="preserve"> MOTOR_B</w:t>
-            </w:r>
-            <w:r>
-              <w:rPr>
-                <w:lang w:val="en-US"/>
-              </w:rPr>
-              <w:t>OAR</w:t>
-            </w:r>
-            <w:r>
-              <w:rPr>
-                <w:lang w:val="en-US"/>
-              </w:rPr>
-              <w:t>D_32 (UART 1)</w:t>
+              <w:t xml:space="preserve">MAIN_BOARD_32 (UART 1) </w:t>
+            </w:r>
+            <w:r>
+              <w:rPr>
+                <w:lang w:val="en-US"/>
+              </w:rPr>
+              <w:sym w:font="Wingdings" w:char="F0DF"/>
+            </w:r>
+            <w:r>
+              <w:rPr>
+                <w:lang w:val="en-US"/>
+              </w:rPr>
+              <w:sym w:font="Wingdings" w:char="F0E0"/>
+            </w:r>
+            <w:r>
+              <w:rPr>
+                <w:lang w:val="en-US"/>
+              </w:rPr>
+              <w:t xml:space="preserve"> MOTOR_BOARD_32 (UART 1)</w:t>
+            </w:r>
+          </w:p>
+          <w:p>
+            <w:pPr>
+              <w:jc w:val="center"/>
+              <w:rPr>
+                <w:lang w:val="en-US"/>
+              </w:rPr>
+            </w:pPr>
+            <w:r>
+              <w:rPr>
+                <w:lang w:val="en-US"/>
+              </w:rPr>
+              <w:t xml:space="preserve">MAIN_BOARD_32 (UART 1) </w:t>
+            </w:r>
+            <w:r>
+              <w:rPr>
+                <w:lang w:val="en-US"/>
+              </w:rPr>
+              <w:sym w:font="Wingdings" w:char="F0DF"/>
+            </w:r>
+            <w:r>
+              <w:rPr>
+                <w:lang w:val="en-US"/>
+              </w:rPr>
+              <w:sym w:font="Wingdings" w:char="F0E0"/>
+            </w:r>
+            <w:r>
+              <w:rPr>
+                <w:lang w:val="en-US"/>
+              </w:rPr>
+              <w:t xml:space="preserve"> MOTOR_BOARD_32 (UART 1)</w:t>
             </w:r>
           </w:p>
         </w:tc>
@@ -1468,105 +1452,57 @@
               <w:rPr>
                 <w:lang w:val="en-US"/>
               </w:rPr>
-              <w:t xml:space="preserve">MAIN_BOARD_32 (UART </w:t>
-            </w:r>
-            <w:r>
-              <w:rPr>
-                <w:lang w:val="en-US"/>
-              </w:rPr>
-              <w:t>1</w:t>
-            </w:r>
-            <w:r>
-              <w:rPr>
-                <w:lang w:val="en-US"/>
-              </w:rPr>
-              <w:t xml:space="preserve">) </w:t>
-            </w:r>
-            <w:r>
-              <w:rPr>
-                <w:lang w:val="en-US"/>
-              </w:rPr>
-              <w:sym w:font="Wingdings" w:char="F0DF"/>
-            </w:r>
-            <w:r>
-              <w:rPr>
-                <w:lang w:val="en-US"/>
-              </w:rPr>
-              <w:sym w:font="Wingdings" w:char="F0E0"/>
-            </w:r>
-            <w:r>
-              <w:rPr>
-                <w:lang w:val="en-US"/>
-              </w:rPr>
-              <w:t xml:space="preserve"> MOTOR_B</w:t>
-            </w:r>
-            <w:r>
-              <w:rPr>
-                <w:lang w:val="en-US"/>
-              </w:rPr>
-              <w:t>OAR</w:t>
-            </w:r>
-            <w:r>
-              <w:rPr>
-                <w:lang w:val="en-US"/>
-              </w:rPr>
-              <w:t>D_32 (UART 1)</w:t>
-            </w:r>
-          </w:p>
-          <w:p>
-            <w:pPr>
-              <w:jc w:val="center"/>
-              <w:rPr>
-                <w:lang w:val="en-US"/>
-              </w:rPr>
-            </w:pPr>
-            <w:r>
-              <w:rPr>
-                <w:lang w:val="en-US"/>
-              </w:rPr>
-              <w:t xml:space="preserve">MAIN_BOARD_32 (UART </w:t>
-            </w:r>
-            <w:r>
-              <w:rPr>
-                <w:lang w:val="en-US"/>
-              </w:rPr>
-              <w:t>1</w:t>
-            </w:r>
-            <w:r>
-              <w:rPr>
-                <w:lang w:val="en-US"/>
-              </w:rPr>
-              <w:t xml:space="preserve">) </w:t>
-            </w:r>
-            <w:r>
-              <w:rPr>
-                <w:lang w:val="en-US"/>
-              </w:rPr>
-              <w:sym w:font="Wingdings" w:char="F0DF"/>
-            </w:r>
-            <w:r>
-              <w:rPr>
-                <w:lang w:val="en-US"/>
-              </w:rPr>
-              <w:sym w:font="Wingdings" w:char="F0E0"/>
-            </w:r>
-            <w:r>
-              <w:rPr>
-                <w:lang w:val="en-US"/>
-              </w:rPr>
-              <w:t xml:space="preserve"> MOTOR_B</w:t>
-            </w:r>
-            <w:r>
-              <w:rPr>
-                <w:lang w:val="en-US"/>
-              </w:rPr>
-              <w:t>OAR</w:t>
-            </w:r>
-            <w:r>
-              <w:rPr>
-                <w:lang w:val="en-US"/>
-              </w:rPr>
-              <w:t>D_32 (UART 1)</w:t>
+              <w:t xml:space="preserve">MAIN_BOARD_32 (UART 1) </w:t>
+            </w:r>
+            <w:r>
+              <w:rPr>
+                <w:lang w:val="en-US"/>
+              </w:rPr>
+              <w:sym w:font="Wingdings" w:char="F0DF"/>
+            </w:r>
+            <w:r>
+              <w:rPr>
+                <w:lang w:val="en-US"/>
+              </w:rPr>
+              <w:sym w:font="Wingdings" w:char="F0E0"/>
+            </w:r>
+            <w:r>
+              <w:rPr>
+                <w:lang w:val="en-US"/>
+              </w:rPr>
+              <w:t xml:space="preserve"> MOTOR_BOARD_32 (UART 1)</w:t>
+            </w:r>
+          </w:p>
+          <w:p>
+            <w:pPr>
+              <w:jc w:val="center"/>
+              <w:rPr>
+                <w:lang w:val="en-US"/>
+              </w:rPr>
+            </w:pPr>
+            <w:r>
+              <w:rPr>
+                <w:lang w:val="en-US"/>
+              </w:rPr>
+              <w:t xml:space="preserve">MAIN_BOARD_32 (UART 1) </w:t>
+            </w:r>
+            <w:r>
+              <w:rPr>
+                <w:lang w:val="en-US"/>
+              </w:rPr>
+              <w:sym w:font="Wingdings" w:char="F0DF"/>
+            </w:r>
+            <w:r>
+              <w:rPr>
+                <w:lang w:val="en-US"/>
+              </w:rPr>
+              <w:sym w:font="Wingdings" w:char="F0E0"/>
+            </w:r>
+            <w:r>
+              <w:rPr>
+                <w:lang w:val="en-US"/>
+              </w:rPr>
+              <w:t xml:space="preserve"> MOTOR_BOARD_32 (UART 1)</w:t>
             </w:r>
           </w:p>
         </w:tc>
@@ -1587,197 +1523,161 @@
               <w:rPr>
                 <w:lang w:val="en-US"/>
               </w:rPr>
-              <w:t>MAIN_BOARD_32 (</w:t>
-            </w:r>
-            <w:r>
-              <w:rPr>
-                <w:lang w:val="en-US"/>
-              </w:rPr>
-              <w:t xml:space="preserve">ICD </w:t>
-            </w:r>
-            <w:r>
-              <w:rPr>
-                <w:lang w:val="en-US"/>
-              </w:rPr>
-              <w:t xml:space="preserve">1) </w:t>
-            </w:r>
-            <w:r>
-              <w:rPr>
-                <w:lang w:val="en-US"/>
-              </w:rPr>
-              <w:sym w:font="Wingdings" w:char="F0DF"/>
-            </w:r>
-            <w:r>
-              <w:rPr>
-                <w:lang w:val="en-US"/>
-              </w:rPr>
-              <w:sym w:font="Wingdings" w:char="F0E0"/>
-            </w:r>
-            <w:r>
-              <w:rPr>
-                <w:lang w:val="en-US"/>
-              </w:rPr>
-              <w:t xml:space="preserve"> MOTOR_B</w:t>
-            </w:r>
-            <w:r>
-              <w:rPr>
-                <w:lang w:val="en-US"/>
-              </w:rPr>
-              <w:t>OAR</w:t>
-            </w:r>
-            <w:r>
-              <w:rPr>
-                <w:lang w:val="en-US"/>
-              </w:rPr>
-              <w:t>D_32 (</w:t>
-            </w:r>
-            <w:r>
-              <w:rPr>
-                <w:lang w:val="en-US"/>
-              </w:rPr>
-              <w:t xml:space="preserve">ICD </w:t>
-            </w:r>
-            <w:r>
-              <w:rPr>
-                <w:lang w:val="en-US"/>
-              </w:rPr>
-              <w:t>1)</w:t>
-            </w:r>
-          </w:p>
-          <w:p>
-            <w:pPr>
-              <w:jc w:val="center"/>
-              <w:rPr>
-                <w:lang w:val="en-US"/>
-              </w:rPr>
-            </w:pPr>
-            <w:r>
-              <w:rPr>
-                <w:lang w:val="en-US"/>
-              </w:rPr>
-              <w:t>MAIN_BOARD_32 (</w:t>
-            </w:r>
-            <w:r>
-              <w:rPr>
-                <w:lang w:val="en-US"/>
-              </w:rPr>
-              <w:t xml:space="preserve">ICD </w:t>
-            </w:r>
-            <w:r>
-              <w:rPr>
-                <w:lang w:val="en-US"/>
-              </w:rPr>
-              <w:t xml:space="preserve">1) </w:t>
-            </w:r>
-            <w:r>
-              <w:rPr>
-                <w:lang w:val="en-US"/>
-              </w:rPr>
-              <w:sym w:font="Wingdings" w:char="F0DF"/>
-            </w:r>
-            <w:r>
-              <w:rPr>
-                <w:lang w:val="en-US"/>
-              </w:rPr>
-              <w:sym w:font="Wingdings" w:char="F0E0"/>
-            </w:r>
-            <w:r>
-              <w:rPr>
-                <w:lang w:val="en-US"/>
-              </w:rPr>
-              <w:t xml:space="preserve"> MOTOR_B</w:t>
-            </w:r>
-            <w:r>
-              <w:rPr>
-                <w:lang w:val="en-US"/>
-              </w:rPr>
-              <w:t>OAR</w:t>
-            </w:r>
-            <w:r>
-              <w:rPr>
-                <w:lang w:val="en-US"/>
-              </w:rPr>
-              <w:t>D_32 (</w:t>
-            </w:r>
-            <w:r>
-              <w:rPr>
-                <w:lang w:val="en-US"/>
-              </w:rPr>
-              <w:t xml:space="preserve">ICD </w:t>
-            </w:r>
-            <w:r>
-              <w:rPr>
-                <w:lang w:val="en-US"/>
-              </w:rPr>
-              <w:t>1)</w:t>
-            </w:r>
-          </w:p>
-          <w:p>
-            <w:pPr>
-              <w:jc w:val="center"/>
-              <w:rPr>
-                <w:lang w:val="en-US"/>
-              </w:rPr>
-            </w:pPr>
-            <w:r>
-              <w:rPr>
-                <w:lang w:val="en-US"/>
-              </w:rPr>
-              <w:t>MAIN_BOARD_32 (</w:t>
-            </w:r>
-            <w:r>
-              <w:rPr>
-                <w:lang w:val="en-US"/>
-              </w:rPr>
-              <w:t xml:space="preserve">ICD </w:t>
-            </w:r>
-            <w:r>
-              <w:rPr>
-                <w:lang w:val="en-US"/>
-              </w:rPr>
-              <w:t xml:space="preserve">1) </w:t>
-            </w:r>
-            <w:r>
-              <w:rPr>
-                <w:lang w:val="en-US"/>
-              </w:rPr>
-              <w:sym w:font="Wingdings" w:char="F0DF"/>
-            </w:r>
-            <w:r>
-              <w:rPr>
-                <w:lang w:val="en-US"/>
-              </w:rPr>
-              <w:sym w:font="Wingdings" w:char="F0E0"/>
-            </w:r>
-            <w:r>
-              <w:rPr>
-                <w:lang w:val="en-US"/>
-              </w:rPr>
-              <w:t xml:space="preserve"> MOTOR_B</w:t>
-            </w:r>
-            <w:r>
-              <w:rPr>
-                <w:lang w:val="en-US"/>
-              </w:rPr>
-              <w:t>OAR</w:t>
-            </w:r>
-            <w:r>
-              <w:rPr>
-                <w:lang w:val="en-US"/>
-              </w:rPr>
-              <w:t>D_32 (</w:t>
-            </w:r>
-            <w:r>
-              <w:rPr>
-                <w:lang w:val="en-US"/>
-              </w:rPr>
-              <w:t xml:space="preserve">ICD </w:t>
-            </w:r>
-            <w:r>
-              <w:rPr>
-                <w:lang w:val="en-US"/>
-              </w:rPr>
-              <w:t>1)</w:t>
+              <w:t>MAIN_BOARD_32 (I</w:t>
+            </w:r>
+            <w:r>
+              <w:rPr>
+                <w:lang w:val="en-US"/>
+              </w:rPr>
+              <w:t>2C</w:t>
+            </w:r>
+            <w:r>
+              <w:rPr>
+                <w:lang w:val="en-US"/>
+              </w:rPr>
+              <w:t xml:space="preserve"> 1) </w:t>
+            </w:r>
+            <w:r>
+              <w:rPr>
+                <w:lang w:val="en-US"/>
+              </w:rPr>
+              <w:sym w:font="Wingdings" w:char="F0DF"/>
+            </w:r>
+            <w:r>
+              <w:rPr>
+                <w:lang w:val="en-US"/>
+              </w:rPr>
+              <w:sym w:font="Wingdings" w:char="F0E0"/>
+            </w:r>
+            <w:r>
+              <w:rPr>
+                <w:lang w:val="en-US"/>
+              </w:rPr>
+              <w:t xml:space="preserve"> MOTOR_BOARD_32 (I</w:t>
+            </w:r>
+            <w:r>
+              <w:rPr>
+                <w:lang w:val="en-US"/>
+              </w:rPr>
+              <w:t>2C</w:t>
+            </w:r>
+            <w:r>
+              <w:rPr>
+                <w:lang w:val="en-US"/>
+              </w:rPr>
+              <w:t xml:space="preserve"> 1)</w:t>
+            </w:r>
+          </w:p>
+          <w:p>
+            <w:pPr>
+              <w:jc w:val="center"/>
+              <w:rPr>
+                <w:lang w:val="en-US"/>
+              </w:rPr>
+            </w:pPr>
+            <w:r>
+              <w:rPr>
+                <w:lang w:val="en-US"/>
+              </w:rPr>
+              <w:t>MAIN_BOARD_32 (I</w:t>
+            </w:r>
+            <w:r>
+              <w:rPr>
+                <w:lang w:val="en-US"/>
+              </w:rPr>
+              <w:t>2C</w:t>
+            </w:r>
+            <w:r>
+              <w:rPr>
+                <w:lang w:val="en-US"/>
+              </w:rPr>
+              <w:t xml:space="preserve"> 1) </w:t>
+            </w:r>
+            <w:r>
+              <w:rPr>
+                <w:lang w:val="en-US"/>
+              </w:rPr>
+              <w:sym w:font="Wingdings" w:char="F0DF"/>
+            </w:r>
+            <w:r>
+              <w:rPr>
+                <w:lang w:val="en-US"/>
+              </w:rPr>
+              <w:sym w:font="Wingdings" w:char="F0E0"/>
+            </w:r>
+            <w:r>
+              <w:rPr>
+                <w:lang w:val="en-US"/>
+              </w:rPr>
+              <w:t xml:space="preserve"> MOTOR_BOARD_32 (</w:t>
+            </w:r>
+            <w:r>
+              <w:rPr>
+                <w:lang w:val="en-US"/>
+              </w:rPr>
+              <w:t>I2C</w:t>
+            </w:r>
+            <w:r>
+              <w:rPr>
+                <w:lang w:val="en-US"/>
+              </w:rPr>
+              <w:t xml:space="preserve"> 1)</w:t>
+            </w:r>
+          </w:p>
+          <w:p>
+            <w:pPr>
+              <w:jc w:val="center"/>
+              <w:rPr>
+                <w:lang w:val="en-US"/>
+              </w:rPr>
+            </w:pPr>
+            <w:r>
+              <w:rPr>
+                <w:lang w:val="en-US"/>
+              </w:rPr>
+              <w:t>MAIN_BOARD_32 (I</w:t>
+            </w:r>
+            <w:r>
+              <w:rPr>
+                <w:lang w:val="en-US"/>
+              </w:rPr>
+              <w:t>2C</w:t>
+            </w:r>
+            <w:r>
+              <w:rPr>
+                <w:lang w:val="en-US"/>
+              </w:rPr>
+              <w:t xml:space="preserve"> 1) </w:t>
+            </w:r>
+            <w:r>
+              <w:rPr>
+                <w:lang w:val="en-US"/>
+              </w:rPr>
+              <w:sym w:font="Wingdings" w:char="F0DF"/>
+            </w:r>
+            <w:r>
+              <w:rPr>
+                <w:lang w:val="en-US"/>
+              </w:rPr>
+              <w:sym w:font="Wingdings" w:char="F0E0"/>
+            </w:r>
+            <w:r>
+              <w:rPr>
+                <w:lang w:val="en-US"/>
+              </w:rPr>
+              <w:t xml:space="preserve"> MOTOR_BOARD_32 (</w:t>
+            </w:r>
+            <w:r>
+              <w:rPr>
+                <w:lang w:val="en-US"/>
+              </w:rPr>
+              <w:t>I2C</w:t>
+            </w:r>
+            <w:r>
+              <w:rPr>
+                <w:lang w:val="en-US"/>
+              </w:rPr>
+              <w:t xml:space="preserve"> 1)</w:t>
             </w:r>
           </w:p>
         </w:tc>
@@ -1796,205 +1696,161 @@
               <w:rPr>
                 <w:lang w:val="en-US"/>
               </w:rPr>
-              <w:t>MAIN_BOARD_32 (</w:t>
-            </w:r>
-            <w:r>
-              <w:rPr>
-                <w:lang w:val="en-US"/>
-              </w:rPr>
-              <w:t xml:space="preserve">ICD </w:t>
-            </w:r>
-            <w:r>
-              <w:rPr>
-                <w:lang w:val="en-US"/>
-              </w:rPr>
-              <w:t xml:space="preserve">1) </w:t>
-            </w:r>
-            <w:r>
-              <w:rPr>
-                <w:lang w:val="en-US"/>
-              </w:rPr>
-              <w:sym w:font="Wingdings" w:char="F0DF"/>
-            </w:r>
-            <w:r>
-              <w:rPr>
-                <w:lang w:val="en-US"/>
-              </w:rPr>
-              <w:sym w:font="Wingdings" w:char="F0E0"/>
-            </w:r>
-            <w:r>
-              <w:rPr>
-                <w:lang w:val="en-US"/>
-              </w:rPr>
-              <w:t xml:space="preserve"> MOTOR_B</w:t>
-            </w:r>
-            <w:r>
-              <w:rPr>
-                <w:lang w:val="en-US"/>
-              </w:rPr>
-              <w:t>OAR</w:t>
-            </w:r>
-            <w:r>
-              <w:rPr>
-                <w:lang w:val="en-US"/>
-              </w:rPr>
-              <w:t>D_32 (</w:t>
-            </w:r>
-            <w:r>
-              <w:rPr>
-                <w:lang w:val="en-US"/>
-              </w:rPr>
-              <w:t xml:space="preserve">ICD </w:t>
-            </w:r>
-            <w:r>
-              <w:rPr>
-                <w:lang w:val="en-US"/>
-              </w:rPr>
-              <w:t>1)</w:t>
-            </w:r>
-          </w:p>
-          <w:p>
-            <w:pPr>
-              <w:jc w:val="center"/>
-              <w:rPr>
-                <w:lang w:val="en-US"/>
-              </w:rPr>
-            </w:pPr>
-            <w:r>
-              <w:rPr>
-                <w:lang w:val="en-US"/>
-              </w:rPr>
-              <w:t>MAIN_BOARD_32 (</w:t>
-            </w:r>
-            <w:r>
-              <w:rPr>
-                <w:lang w:val="en-US"/>
-              </w:rPr>
-              <w:t xml:space="preserve">ICD </w:t>
-            </w:r>
-            <w:r>
-              <w:rPr>
-                <w:lang w:val="en-US"/>
-              </w:rPr>
-              <w:t xml:space="preserve">1) </w:t>
-            </w:r>
-            <w:r>
-              <w:rPr>
-                <w:lang w:val="en-US"/>
-              </w:rPr>
-              <w:sym w:font="Wingdings" w:char="F0DF"/>
-            </w:r>
-            <w:r>
-              <w:rPr>
-                <w:lang w:val="en-US"/>
-              </w:rPr>
-              <w:sym w:font="Wingdings" w:char="F0E0"/>
-            </w:r>
-            <w:r>
-              <w:rPr>
-                <w:lang w:val="en-US"/>
-              </w:rPr>
-              <w:t xml:space="preserve"> MOTOR</w:t>
-            </w:r>
-            <w:bookmarkStart w:id="0" w:name="_GoBack"/>
-            <w:bookmarkEnd w:id="0"/>
-            <w:r>
-              <w:rPr>
-                <w:lang w:val="en-US"/>
-              </w:rPr>
-              <w:t>_B</w:t>
-            </w:r>
-            <w:r>
-              <w:rPr>
-                <w:lang w:val="en-US"/>
-              </w:rPr>
-              <w:t>OAR</w:t>
-            </w:r>
-            <w:r>
-              <w:rPr>
-                <w:lang w:val="en-US"/>
-              </w:rPr>
-              <w:t>D_32 (</w:t>
-            </w:r>
-            <w:r>
-              <w:rPr>
-                <w:lang w:val="en-US"/>
-              </w:rPr>
-              <w:t xml:space="preserve">ICD </w:t>
-            </w:r>
-            <w:r>
-              <w:rPr>
-                <w:lang w:val="en-US"/>
-              </w:rPr>
-              <w:t>1)</w:t>
-            </w:r>
-          </w:p>
-          <w:p>
-            <w:pPr>
-              <w:jc w:val="center"/>
-              <w:rPr>
-                <w:lang w:val="en-US"/>
-              </w:rPr>
-            </w:pPr>
-            <w:r>
-              <w:rPr>
-                <w:lang w:val="en-US"/>
-              </w:rPr>
-              <w:t>MAIN_BOARD_32 (</w:t>
-            </w:r>
-            <w:r>
-              <w:rPr>
-                <w:lang w:val="en-US"/>
-              </w:rPr>
-              <w:t xml:space="preserve">ICD </w:t>
-            </w:r>
-            <w:r>
-              <w:rPr>
-                <w:lang w:val="en-US"/>
-              </w:rPr>
-              <w:t xml:space="preserve">1) </w:t>
-            </w:r>
-            <w:r>
-              <w:rPr>
-                <w:lang w:val="en-US"/>
-              </w:rPr>
-              <w:sym w:font="Wingdings" w:char="F0DF"/>
-            </w:r>
-            <w:r>
-              <w:rPr>
-                <w:lang w:val="en-US"/>
-              </w:rPr>
-              <w:sym w:font="Wingdings" w:char="F0E0"/>
-            </w:r>
-            <w:r>
-              <w:rPr>
-                <w:lang w:val="en-US"/>
-              </w:rPr>
-              <w:t xml:space="preserve"> MOTOR_B</w:t>
-            </w:r>
-            <w:r>
-              <w:rPr>
-                <w:lang w:val="en-US"/>
-              </w:rPr>
-              <w:t>OAR</w:t>
-            </w:r>
-            <w:r>
-              <w:rPr>
-                <w:lang w:val="en-US"/>
-              </w:rPr>
-              <w:t>D_32 (</w:t>
-            </w:r>
-            <w:r>
-              <w:rPr>
-                <w:lang w:val="en-US"/>
-              </w:rPr>
-              <w:t xml:space="preserve">ICD </w:t>
-            </w:r>
-            <w:r>
-              <w:rPr>
-                <w:lang w:val="en-US"/>
-              </w:rPr>
-              <w:t>1)</w:t>
+              <w:t>MAIN_BOARD_32 (I</w:t>
+            </w:r>
+            <w:r>
+              <w:rPr>
+                <w:lang w:val="en-US"/>
+              </w:rPr>
+              <w:t>2C</w:t>
+            </w:r>
+            <w:r>
+              <w:rPr>
+                <w:lang w:val="en-US"/>
+              </w:rPr>
+              <w:t xml:space="preserve"> 1) </w:t>
+            </w:r>
+            <w:r>
+              <w:rPr>
+                <w:lang w:val="en-US"/>
+              </w:rPr>
+              <w:sym w:font="Wingdings" w:char="F0DF"/>
+            </w:r>
+            <w:r>
+              <w:rPr>
+                <w:lang w:val="en-US"/>
+              </w:rPr>
+              <w:sym w:font="Wingdings" w:char="F0E0"/>
+            </w:r>
+            <w:r>
+              <w:rPr>
+                <w:lang w:val="en-US"/>
+              </w:rPr>
+              <w:t xml:space="preserve"> MOTOR_BOARD_32 (I</w:t>
+            </w:r>
+            <w:r>
+              <w:rPr>
+                <w:lang w:val="en-US"/>
+              </w:rPr>
+              <w:t>2C</w:t>
+            </w:r>
+            <w:r>
+              <w:rPr>
+                <w:lang w:val="en-US"/>
+              </w:rPr>
+              <w:t xml:space="preserve"> 1)</w:t>
+            </w:r>
+          </w:p>
+          <w:p>
+            <w:pPr>
+              <w:jc w:val="center"/>
+              <w:rPr>
+                <w:lang w:val="en-US"/>
+              </w:rPr>
+            </w:pPr>
+            <w:r>
+              <w:rPr>
+                <w:lang w:val="en-US"/>
+              </w:rPr>
+              <w:t>MAIN_BOARD_32 (I</w:t>
+            </w:r>
+            <w:r>
+              <w:rPr>
+                <w:lang w:val="en-US"/>
+              </w:rPr>
+              <w:t>2C</w:t>
+            </w:r>
+            <w:r>
+              <w:rPr>
+                <w:lang w:val="en-US"/>
+              </w:rPr>
+              <w:t xml:space="preserve"> 1) </w:t>
+            </w:r>
+            <w:r>
+              <w:rPr>
+                <w:lang w:val="en-US"/>
+              </w:rPr>
+              <w:sym w:font="Wingdings" w:char="F0DF"/>
+            </w:r>
+            <w:r>
+              <w:rPr>
+                <w:lang w:val="en-US"/>
+              </w:rPr>
+              <w:sym w:font="Wingdings" w:char="F0E0"/>
+            </w:r>
+            <w:r>
+              <w:rPr>
+                <w:lang w:val="en-US"/>
+              </w:rPr>
+              <w:t xml:space="preserve"> MOTOR_BOARD_32 (I</w:t>
+            </w:r>
+            <w:r>
+              <w:rPr>
+                <w:lang w:val="en-US"/>
+              </w:rPr>
+              <w:t>2C</w:t>
+            </w:r>
+            <w:r>
+              <w:rPr>
+                <w:lang w:val="en-US"/>
+              </w:rPr>
+              <w:t xml:space="preserve"> 1)</w:t>
+            </w:r>
+          </w:p>
+          <w:p>
+            <w:pPr>
+              <w:jc w:val="center"/>
+              <w:rPr>
+                <w:lang w:val="en-US"/>
+              </w:rPr>
+            </w:pPr>
+            <w:r>
+              <w:rPr>
+                <w:lang w:val="en-US"/>
+              </w:rPr>
+              <w:t>MAIN_BOARD_32 (I</w:t>
+            </w:r>
+            <w:r>
+              <w:rPr>
+                <w:lang w:val="en-US"/>
+              </w:rPr>
+              <w:t>2C</w:t>
+            </w:r>
+            <w:r>
+              <w:rPr>
+                <w:lang w:val="en-US"/>
+              </w:rPr>
+              <w:t xml:space="preserve"> 1) </w:t>
+            </w:r>
+            <w:r>
+              <w:rPr>
+                <w:lang w:val="en-US"/>
+              </w:rPr>
+              <w:sym w:font="Wingdings" w:char="F0DF"/>
+            </w:r>
+            <w:r>
+              <w:rPr>
+                <w:lang w:val="en-US"/>
+              </w:rPr>
+              <w:sym w:font="Wingdings" w:char="F0E0"/>
+            </w:r>
+            <w:r>
+              <w:rPr>
+                <w:lang w:val="en-US"/>
+              </w:rPr>
+              <w:t xml:space="preserve"> MOTOR_BOARD_32 (I</w:t>
+            </w:r>
+            <w:r>
+              <w:rPr>
+                <w:lang w:val="en-US"/>
+              </w:rPr>
+              <w:t>2C</w:t>
+            </w:r>
+            <w:r>
+              <w:rPr>
+                <w:lang w:val="en-US"/>
+              </w:rPr>
+              <w:t xml:space="preserve"> 1)</w:t>
             </w:r>
           </w:p>
         </w:tc>
@@ -2011,6 +1867,2590 @@
                 <w:lang w:val="en-US"/>
               </w:rPr>
             </w:pPr>
+            <w:r>
+              <w:rPr>
+                <w:lang w:val="en-US"/>
+              </w:rPr>
+              <w:t>MAIN_BOARD_32 (I</w:t>
+            </w:r>
+            <w:r>
+              <w:rPr>
+                <w:lang w:val="en-US"/>
+              </w:rPr>
+              <w:t>2C</w:t>
+            </w:r>
+            <w:r>
+              <w:rPr>
+                <w:lang w:val="en-US"/>
+              </w:rPr>
+              <w:t xml:space="preserve"> 4) </w:t>
+            </w:r>
+            <w:r>
+              <w:rPr>
+                <w:lang w:val="en-US"/>
+              </w:rPr>
+              <w:sym w:font="Wingdings" w:char="F0DF"/>
+            </w:r>
+            <w:r>
+              <w:rPr>
+                <w:lang w:val="en-US"/>
+              </w:rPr>
+              <w:sym w:font="Wingdings" w:char="F0E0"/>
+            </w:r>
+            <w:r>
+              <w:rPr>
+                <w:lang w:val="en-US"/>
+              </w:rPr>
+              <w:t xml:space="preserve"> ROBOT I</w:t>
+            </w:r>
+            <w:r>
+              <w:rPr>
+                <w:lang w:val="en-US"/>
+              </w:rPr>
+              <w:t xml:space="preserve">2C </w:t>
+            </w:r>
+            <w:r>
+              <w:rPr>
+                <w:lang w:val="en-US"/>
+              </w:rPr>
+              <w:t>4 PINS</w:t>
+            </w:r>
+          </w:p>
+          <w:p>
+            <w:pPr>
+              <w:jc w:val="center"/>
+              <w:rPr>
+                <w:lang w:val="en-US"/>
+              </w:rPr>
+            </w:pPr>
+            <w:r>
+              <w:rPr>
+                <w:lang w:val="en-US"/>
+              </w:rPr>
+              <w:t>MAIN_BOARD_32 (I</w:t>
+            </w:r>
+            <w:r>
+              <w:rPr>
+                <w:lang w:val="en-US"/>
+              </w:rPr>
+              <w:t>2C</w:t>
+            </w:r>
+            <w:r>
+              <w:rPr>
+                <w:lang w:val="en-US"/>
+              </w:rPr>
+              <w:t xml:space="preserve"> 4) </w:t>
+            </w:r>
+            <w:r>
+              <w:rPr>
+                <w:lang w:val="en-US"/>
+              </w:rPr>
+              <w:sym w:font="Wingdings" w:char="F0DF"/>
+            </w:r>
+            <w:r>
+              <w:rPr>
+                <w:lang w:val="en-US"/>
+              </w:rPr>
+              <w:sym w:font="Wingdings" w:char="F0E0"/>
+            </w:r>
+            <w:r>
+              <w:rPr>
+                <w:lang w:val="en-US"/>
+              </w:rPr>
+              <w:t xml:space="preserve"> ROBOT I</w:t>
+            </w:r>
+            <w:r>
+              <w:rPr>
+                <w:lang w:val="en-US"/>
+              </w:rPr>
+              <w:t xml:space="preserve">2C </w:t>
+            </w:r>
+            <w:r>
+              <w:rPr>
+                <w:lang w:val="en-US"/>
+              </w:rPr>
+              <w:t>4 PINS</w:t>
+            </w:r>
+          </w:p>
+          <w:p>
+            <w:pPr>
+              <w:jc w:val="center"/>
+              <w:rPr>
+                <w:lang w:val="en-US"/>
+              </w:rPr>
+            </w:pPr>
+            <w:r>
+              <w:rPr>
+                <w:lang w:val="en-US"/>
+              </w:rPr>
+              <w:t>MAIN_BOARD_32 (I</w:t>
+            </w:r>
+            <w:r>
+              <w:rPr>
+                <w:lang w:val="en-US"/>
+              </w:rPr>
+              <w:t>2C</w:t>
+            </w:r>
+            <w:r>
+              <w:rPr>
+                <w:lang w:val="en-US"/>
+              </w:rPr>
+              <w:t xml:space="preserve"> 4) </w:t>
+            </w:r>
+            <w:r>
+              <w:rPr>
+                <w:lang w:val="en-US"/>
+              </w:rPr>
+              <w:sym w:font="Wingdings" w:char="F0DF"/>
+            </w:r>
+            <w:r>
+              <w:rPr>
+                <w:lang w:val="en-US"/>
+              </w:rPr>
+              <w:sym w:font="Wingdings" w:char="F0E0"/>
+            </w:r>
+            <w:r>
+              <w:rPr>
+                <w:lang w:val="en-US"/>
+              </w:rPr>
+              <w:t xml:space="preserve"> ROBOT I</w:t>
+            </w:r>
+            <w:r>
+              <w:rPr>
+                <w:lang w:val="en-US"/>
+              </w:rPr>
+              <w:t xml:space="preserve">2C </w:t>
+            </w:r>
+            <w:r>
+              <w:rPr>
+                <w:lang w:val="en-US"/>
+              </w:rPr>
+              <w:t>4 PINS</w:t>
+            </w:r>
+          </w:p>
+        </w:tc>
+        <w:tc>
+          <w:tcPr>
+            <w:tcW w:w="6378" w:type="dxa"/>
+          </w:tcPr>
+          <w:p>
+            <w:pPr>
+              <w:jc w:val="center"/>
+              <w:rPr>
+                <w:lang w:val="en-US"/>
+              </w:rPr>
+            </w:pPr>
+            <w:r>
+              <w:rPr>
+                <w:lang w:val="en-US"/>
+              </w:rPr>
+              <w:t xml:space="preserve">ROBOT I2C 4 TOP PINS </w:t>
+            </w:r>
+            <w:r>
+              <w:rPr>
+                <w:lang w:val="en-US"/>
+              </w:rPr>
+              <w:sym w:font="Wingdings" w:char="F0DF"/>
+            </w:r>
+            <w:r>
+              <w:rPr>
+                <w:lang w:val="en-US"/>
+              </w:rPr>
+              <w:sym w:font="Wingdings" w:char="F0E0"/>
+            </w:r>
+            <w:r>
+              <w:rPr>
+                <w:lang w:val="en-US"/>
+              </w:rPr>
+              <w:t>COLOR_BOARD</w:t>
+            </w:r>
+            <w:r>
+              <w:rPr>
+                <w:lang w:val="en-US"/>
+              </w:rPr>
+              <w:t xml:space="preserve"> </w:t>
+            </w:r>
+          </w:p>
+          <w:p>
+            <w:pPr>
+              <w:jc w:val="center"/>
+              <w:rPr>
+                <w:lang w:val="en-US"/>
+              </w:rPr>
+            </w:pPr>
+            <w:r>
+              <w:rPr>
+                <w:lang w:val="en-US"/>
+              </w:rPr>
+              <w:t xml:space="preserve">ROBOT I2C 4 TOP PINS </w:t>
+            </w:r>
+            <w:r>
+              <w:rPr>
+                <w:lang w:val="en-US"/>
+              </w:rPr>
+              <w:sym w:font="Wingdings" w:char="F0DF"/>
+            </w:r>
+            <w:r>
+              <w:rPr>
+                <w:lang w:val="en-US"/>
+              </w:rPr>
+              <w:sym w:font="Wingdings" w:char="F0E0"/>
+            </w:r>
+            <w:r>
+              <w:rPr>
+                <w:lang w:val="en-US"/>
+              </w:rPr>
+              <w:t>COLOR_BOARD</w:t>
+            </w:r>
+            <w:r>
+              <w:rPr>
+                <w:lang w:val="en-US"/>
+              </w:rPr>
+              <w:t xml:space="preserve"> </w:t>
+            </w:r>
+          </w:p>
+          <w:p>
+            <w:pPr>
+              <w:jc w:val="center"/>
+              <w:rPr>
+                <w:lang w:val="en-US"/>
+              </w:rPr>
+            </w:pPr>
+            <w:r>
+              <w:rPr>
+                <w:lang w:val="en-US"/>
+              </w:rPr>
+              <w:t>ROBOT</w:t>
+            </w:r>
+            <w:r>
+              <w:rPr>
+                <w:lang w:val="en-US"/>
+              </w:rPr>
+              <w:t xml:space="preserve"> I</w:t>
+            </w:r>
+            <w:r>
+              <w:rPr>
+                <w:lang w:val="en-US"/>
+              </w:rPr>
+              <w:t>2C</w:t>
+            </w:r>
+            <w:r>
+              <w:rPr>
+                <w:lang w:val="en-US"/>
+              </w:rPr>
+              <w:t xml:space="preserve"> 4</w:t>
+            </w:r>
+            <w:r>
+              <w:rPr>
+                <w:lang w:val="en-US"/>
+              </w:rPr>
+              <w:t xml:space="preserve"> </w:t>
+            </w:r>
+            <w:r>
+              <w:rPr>
+                <w:lang w:val="en-US"/>
+              </w:rPr>
+              <w:t>TOP</w:t>
+            </w:r>
+            <w:r>
+              <w:rPr>
+                <w:lang w:val="en-US"/>
+              </w:rPr>
+              <w:t xml:space="preserve"> PINS </w:t>
+            </w:r>
+            <w:r>
+              <w:rPr>
+                <w:lang w:val="en-US"/>
+              </w:rPr>
+              <w:sym w:font="Wingdings" w:char="F0DF"/>
+            </w:r>
+            <w:r>
+              <w:rPr>
+                <w:lang w:val="en-US"/>
+              </w:rPr>
+              <w:sym w:font="Wingdings" w:char="F0E0"/>
+            </w:r>
+            <w:r>
+              <w:rPr>
+                <w:lang w:val="en-US"/>
+              </w:rPr>
+              <w:t>COLOR_BOARD</w:t>
+            </w:r>
+          </w:p>
+        </w:tc>
+      </w:tr>
+      <w:tr>
+        <w:tc>
+          <w:tcPr>
+            <w:tcW w:w="6238" w:type="dxa"/>
+          </w:tcPr>
+          <w:p>
+            <w:pPr>
+              <w:jc w:val="center"/>
+              <w:rPr>
+                <w:lang w:val="en-US"/>
+              </w:rPr>
+            </w:pPr>
+            <w:r>
+              <w:rPr>
+                <w:lang w:val="en-US"/>
+              </w:rPr>
+              <w:t>MAIN_BOARD_32 (I</w:t>
+            </w:r>
+            <w:r>
+              <w:rPr>
+                <w:lang w:val="en-US"/>
+              </w:rPr>
+              <w:t>2C</w:t>
+            </w:r>
+            <w:r>
+              <w:rPr>
+                <w:lang w:val="en-US"/>
+              </w:rPr>
+              <w:t xml:space="preserve"> 1) </w:t>
+            </w:r>
+            <w:r>
+              <w:rPr>
+                <w:lang w:val="en-US"/>
+              </w:rPr>
+              <w:sym w:font="Wingdings" w:char="F0DF"/>
+            </w:r>
+            <w:r>
+              <w:rPr>
+                <w:lang w:val="en-US"/>
+              </w:rPr>
+              <w:sym w:font="Wingdings" w:char="F0E0"/>
+            </w:r>
+            <w:r>
+              <w:rPr>
+                <w:lang w:val="en-US"/>
+              </w:rPr>
+              <w:t xml:space="preserve"> POWER_BOARD (I</w:t>
+            </w:r>
+            <w:r>
+              <w:rPr>
+                <w:lang w:val="en-US"/>
+              </w:rPr>
+              <w:t>2C</w:t>
+            </w:r>
+            <w:r>
+              <w:rPr>
+                <w:lang w:val="en-US"/>
+              </w:rPr>
+              <w:t xml:space="preserve"> 1)</w:t>
+            </w:r>
+          </w:p>
+          <w:p>
+            <w:pPr>
+              <w:jc w:val="center"/>
+              <w:rPr>
+                <w:lang w:val="en-US"/>
+              </w:rPr>
+            </w:pPr>
+            <w:r>
+              <w:rPr>
+                <w:lang w:val="en-US"/>
+              </w:rPr>
+              <w:t>MAIN_BOARD_32 (I</w:t>
+            </w:r>
+            <w:r>
+              <w:rPr>
+                <w:lang w:val="en-US"/>
+              </w:rPr>
+              <w:t>2C</w:t>
+            </w:r>
+            <w:r>
+              <w:rPr>
+                <w:lang w:val="en-US"/>
+              </w:rPr>
+              <w:t xml:space="preserve"> 1) </w:t>
+            </w:r>
+            <w:r>
+              <w:rPr>
+                <w:lang w:val="en-US"/>
+              </w:rPr>
+              <w:sym w:font="Wingdings" w:char="F0DF"/>
+            </w:r>
+            <w:r>
+              <w:rPr>
+                <w:lang w:val="en-US"/>
+              </w:rPr>
+              <w:sym w:font="Wingdings" w:char="F0E0"/>
+            </w:r>
+            <w:r>
+              <w:rPr>
+                <w:lang w:val="en-US"/>
+              </w:rPr>
+              <w:t xml:space="preserve"> POWER_BOARD (I</w:t>
+            </w:r>
+            <w:r>
+              <w:rPr>
+                <w:lang w:val="en-US"/>
+              </w:rPr>
+              <w:t>2C</w:t>
+            </w:r>
+            <w:r>
+              <w:rPr>
+                <w:lang w:val="en-US"/>
+              </w:rPr>
+              <w:t xml:space="preserve"> 1)</w:t>
+            </w:r>
+          </w:p>
+          <w:p>
+            <w:pPr>
+              <w:jc w:val="center"/>
+              <w:rPr>
+                <w:lang w:val="en-US"/>
+              </w:rPr>
+            </w:pPr>
+            <w:r>
+              <w:rPr>
+                <w:lang w:val="en-US"/>
+              </w:rPr>
+              <w:t>MAIN_BOARD_32 (I</w:t>
+            </w:r>
+            <w:r>
+              <w:rPr>
+                <w:lang w:val="en-US"/>
+              </w:rPr>
+              <w:t>2C</w:t>
+            </w:r>
+            <w:r>
+              <w:rPr>
+                <w:lang w:val="en-US"/>
+              </w:rPr>
+              <w:t xml:space="preserve"> 1) </w:t>
+            </w:r>
+            <w:r>
+              <w:rPr>
+                <w:lang w:val="en-US"/>
+              </w:rPr>
+              <w:sym w:font="Wingdings" w:char="F0DF"/>
+            </w:r>
+            <w:r>
+              <w:rPr>
+                <w:lang w:val="en-US"/>
+              </w:rPr>
+              <w:sym w:font="Wingdings" w:char="F0E0"/>
+            </w:r>
+            <w:r>
+              <w:rPr>
+                <w:lang w:val="en-US"/>
+              </w:rPr>
+              <w:t xml:space="preserve"> POWER_BOARD (I</w:t>
+            </w:r>
+            <w:r>
+              <w:rPr>
+                <w:lang w:val="en-US"/>
+              </w:rPr>
+              <w:t>2C</w:t>
+            </w:r>
+            <w:r>
+              <w:rPr>
+                <w:lang w:val="en-US"/>
+              </w:rPr>
+              <w:t xml:space="preserve"> 1)</w:t>
+            </w:r>
+          </w:p>
+        </w:tc>
+        <w:tc>
+          <w:tcPr>
+            <w:tcW w:w="6378" w:type="dxa"/>
+          </w:tcPr>
+          <w:p>
+            <w:pPr>
+              <w:jc w:val="center"/>
+              <w:rPr>
+                <w:lang w:val="en-US"/>
+              </w:rPr>
+            </w:pPr>
+          </w:p>
+        </w:tc>
+      </w:tr>
+      <w:tr>
+        <w:tc>
+          <w:tcPr>
+            <w:tcW w:w="6238" w:type="dxa"/>
+          </w:tcPr>
+          <w:p>
+            <w:pPr>
+              <w:jc w:val="center"/>
+              <w:rPr>
+                <w:lang w:val="en-US"/>
+              </w:rPr>
+            </w:pPr>
+            <w:r>
+              <w:rPr>
+                <w:lang w:val="en-US"/>
+              </w:rPr>
+              <w:t xml:space="preserve">MD22 </w:t>
+            </w:r>
+            <w:r>
+              <w:rPr>
+                <w:lang w:val="en-US"/>
+              </w:rPr>
+              <w:sym w:font="Wingdings" w:char="F0DF"/>
+            </w:r>
+            <w:r>
+              <w:rPr>
+                <w:lang w:val="en-US"/>
+              </w:rPr>
+              <w:sym w:font="Wingdings" w:char="F0E0"/>
+            </w:r>
+            <w:r>
+              <w:rPr>
+                <w:lang w:val="en-US"/>
+              </w:rPr>
+              <w:t xml:space="preserve"> </w:t>
+            </w:r>
+            <w:r>
+              <w:rPr>
+                <w:lang w:val="en-US"/>
+              </w:rPr>
+              <w:t>I2C TOP HUB</w:t>
+            </w:r>
+          </w:p>
+          <w:p>
+            <w:pPr>
+              <w:jc w:val="center"/>
+              <w:rPr>
+                <w:lang w:val="en-US"/>
+              </w:rPr>
+            </w:pPr>
+            <w:r>
+              <w:rPr>
+                <w:lang w:val="en-US"/>
+              </w:rPr>
+              <w:t xml:space="preserve">MD22 </w:t>
+            </w:r>
+            <w:r>
+              <w:rPr>
+                <w:lang w:val="en-US"/>
+              </w:rPr>
+              <w:sym w:font="Wingdings" w:char="F0DF"/>
+            </w:r>
+            <w:r>
+              <w:rPr>
+                <w:lang w:val="en-US"/>
+              </w:rPr>
+              <w:sym w:font="Wingdings" w:char="F0E0"/>
+            </w:r>
+            <w:r>
+              <w:rPr>
+                <w:lang w:val="en-US"/>
+              </w:rPr>
+              <w:t xml:space="preserve"> </w:t>
+            </w:r>
+            <w:r>
+              <w:rPr>
+                <w:lang w:val="en-US"/>
+              </w:rPr>
+              <w:t>I2C TOP HUB</w:t>
+            </w:r>
+          </w:p>
+          <w:p>
+            <w:pPr>
+              <w:jc w:val="center"/>
+              <w:rPr>
+                <w:lang w:val="en-US"/>
+              </w:rPr>
+            </w:pPr>
+            <w:r>
+              <w:rPr>
+                <w:lang w:val="en-US"/>
+              </w:rPr>
+              <w:t xml:space="preserve">MD22 </w:t>
+            </w:r>
+            <w:r>
+              <w:rPr>
+                <w:lang w:val="en-US"/>
+              </w:rPr>
+              <w:sym w:font="Wingdings" w:char="F0DF"/>
+            </w:r>
+            <w:r>
+              <w:rPr>
+                <w:lang w:val="en-US"/>
+              </w:rPr>
+              <w:sym w:font="Wingdings" w:char="F0E0"/>
+            </w:r>
+            <w:r>
+              <w:rPr>
+                <w:lang w:val="en-US"/>
+              </w:rPr>
+              <w:t xml:space="preserve"> </w:t>
+            </w:r>
+            <w:r>
+              <w:rPr>
+                <w:lang w:val="en-US"/>
+              </w:rPr>
+              <w:t>I2C TOP HUB</w:t>
+            </w:r>
+          </w:p>
+        </w:tc>
+        <w:tc>
+          <w:tcPr>
+            <w:tcW w:w="6378" w:type="dxa"/>
+          </w:tcPr>
+          <w:p>
+            <w:pPr>
+              <w:jc w:val="center"/>
+              <w:rPr>
+                <w:lang w:val="en-US"/>
+              </w:rPr>
+            </w:pPr>
+            <w:r>
+              <w:rPr>
+                <w:lang w:val="en-US"/>
+              </w:rPr>
+              <w:t>MECA_BOARD</w:t>
+            </w:r>
+            <w:r>
+              <w:rPr>
+                <w:lang w:val="en-US"/>
+              </w:rPr>
+              <w:t>_1</w:t>
+            </w:r>
+            <w:r>
+              <w:rPr>
+                <w:lang w:val="en-US"/>
+              </w:rPr>
+              <w:t xml:space="preserve"> (I2C_4) </w:t>
+            </w:r>
+            <w:r>
+              <w:rPr>
+                <w:lang w:val="en-US"/>
+              </w:rPr>
+              <w:sym w:font="Wingdings" w:char="F0DF"/>
+            </w:r>
+            <w:r>
+              <w:rPr>
+                <w:lang w:val="en-US"/>
+              </w:rPr>
+              <w:sym w:font="Wingdings" w:char="F0E0"/>
+            </w:r>
+            <w:r>
+              <w:rPr>
+                <w:lang w:val="en-US"/>
+              </w:rPr>
+              <w:t xml:space="preserve"> I2C TOP HUB</w:t>
+            </w:r>
+          </w:p>
+          <w:p>
+            <w:pPr>
+              <w:jc w:val="center"/>
+              <w:rPr>
+                <w:lang w:val="en-US"/>
+              </w:rPr>
+            </w:pPr>
+            <w:r>
+              <w:rPr>
+                <w:lang w:val="en-US"/>
+              </w:rPr>
+              <w:t>MECA_BOARD</w:t>
+            </w:r>
+            <w:r>
+              <w:rPr>
+                <w:lang w:val="en-US"/>
+              </w:rPr>
+              <w:t>_1</w:t>
+            </w:r>
+            <w:r>
+              <w:rPr>
+                <w:lang w:val="en-US"/>
+              </w:rPr>
+              <w:t xml:space="preserve"> (I2C_4) </w:t>
+            </w:r>
+            <w:r>
+              <w:rPr>
+                <w:lang w:val="en-US"/>
+              </w:rPr>
+              <w:sym w:font="Wingdings" w:char="F0DF"/>
+            </w:r>
+            <w:r>
+              <w:rPr>
+                <w:lang w:val="en-US"/>
+              </w:rPr>
+              <w:sym w:font="Wingdings" w:char="F0E0"/>
+            </w:r>
+            <w:r>
+              <w:rPr>
+                <w:lang w:val="en-US"/>
+              </w:rPr>
+              <w:t xml:space="preserve"> I2C TOP HUB</w:t>
+            </w:r>
+          </w:p>
+          <w:p>
+            <w:pPr>
+              <w:jc w:val="center"/>
+              <w:rPr>
+                <w:lang w:val="en-US"/>
+              </w:rPr>
+            </w:pPr>
+            <w:r>
+              <w:rPr>
+                <w:lang w:val="en-US"/>
+              </w:rPr>
+              <w:t>MECA_BOARD</w:t>
+            </w:r>
+            <w:r>
+              <w:rPr>
+                <w:lang w:val="en-US"/>
+              </w:rPr>
+              <w:t>_1</w:t>
+            </w:r>
+            <w:r>
+              <w:rPr>
+                <w:lang w:val="en-US"/>
+              </w:rPr>
+              <w:t xml:space="preserve"> (I2C_4) </w:t>
+            </w:r>
+            <w:r>
+              <w:rPr>
+                <w:lang w:val="en-US"/>
+              </w:rPr>
+              <w:sym w:font="Wingdings" w:char="F0DF"/>
+            </w:r>
+            <w:r>
+              <w:rPr>
+                <w:lang w:val="en-US"/>
+              </w:rPr>
+              <w:sym w:font="Wingdings" w:char="F0E0"/>
+            </w:r>
+            <w:r>
+              <w:rPr>
+                <w:lang w:val="en-US"/>
+              </w:rPr>
+              <w:t xml:space="preserve"> I2C TOP HUB</w:t>
+            </w:r>
+          </w:p>
+        </w:tc>
+      </w:tr>
+      <w:tr>
+        <w:tc>
+          <w:tcPr>
+            <w:tcW w:w="6238" w:type="dxa"/>
+          </w:tcPr>
+          <w:p>
+            <w:pPr>
+              <w:jc w:val="center"/>
+              <w:rPr>
+                <w:lang w:val="en-US"/>
+              </w:rPr>
+            </w:pPr>
+            <w:r>
+              <w:rPr>
+                <w:lang w:val="en-US"/>
+              </w:rPr>
+              <w:t xml:space="preserve">MECA BOARD 1 (PWM 2) </w:t>
+            </w:r>
+            <w:r>
+              <w:rPr>
+                <w:lang w:val="en-US"/>
+              </w:rPr>
+              <w:sym w:font="Wingdings" w:char="F0DF"/>
+            </w:r>
+            <w:r>
+              <w:rPr>
+                <w:lang w:val="en-US"/>
+              </w:rPr>
+              <w:sym w:font="Wingdings" w:char="F0E0"/>
+            </w:r>
+            <w:r>
+              <w:rPr>
+                <w:lang w:val="en-US"/>
+              </w:rPr>
+              <w:t xml:space="preserve"> SERVO </w:t>
+            </w:r>
+            <w:r>
+              <w:rPr>
+                <w:lang w:val="en-US"/>
+              </w:rPr>
+              <w:t>LIGHT</w:t>
+            </w:r>
+            <w:r>
+              <w:rPr>
+                <w:lang w:val="en-US"/>
+              </w:rPr>
+              <w:t xml:space="preserve"> LEFT</w:t>
+            </w:r>
+          </w:p>
+          <w:p>
+            <w:pPr>
+              <w:jc w:val="center"/>
+              <w:rPr>
+                <w:lang w:val="en-US"/>
+              </w:rPr>
+            </w:pPr>
+            <w:r>
+              <w:rPr>
+                <w:lang w:val="en-US"/>
+              </w:rPr>
+              <w:t xml:space="preserve">MECA BOARD 1 (PWM 2) </w:t>
+            </w:r>
+            <w:r>
+              <w:rPr>
+                <w:lang w:val="en-US"/>
+              </w:rPr>
+              <w:sym w:font="Wingdings" w:char="F0DF"/>
+            </w:r>
+            <w:r>
+              <w:rPr>
+                <w:lang w:val="en-US"/>
+              </w:rPr>
+              <w:sym w:font="Wingdings" w:char="F0E0"/>
+            </w:r>
+            <w:r>
+              <w:rPr>
+                <w:lang w:val="en-US"/>
+              </w:rPr>
+              <w:t xml:space="preserve"> SERVO </w:t>
+            </w:r>
+            <w:r>
+              <w:rPr>
+                <w:lang w:val="en-US"/>
+              </w:rPr>
+              <w:t>LIGHT</w:t>
+            </w:r>
+            <w:r>
+              <w:rPr>
+                <w:lang w:val="en-US"/>
+              </w:rPr>
+              <w:t xml:space="preserve"> LEFT</w:t>
+            </w:r>
+          </w:p>
+          <w:p>
+            <w:pPr>
+              <w:jc w:val="center"/>
+              <w:rPr>
+                <w:lang w:val="en-US"/>
+              </w:rPr>
+            </w:pPr>
+            <w:r>
+              <w:rPr>
+                <w:lang w:val="en-US"/>
+              </w:rPr>
+              <w:t xml:space="preserve">MECA BOARD 1 (PWM 2) </w:t>
+            </w:r>
+            <w:r>
+              <w:rPr>
+                <w:lang w:val="en-US"/>
+              </w:rPr>
+              <w:sym w:font="Wingdings" w:char="F0DF"/>
+            </w:r>
+            <w:r>
+              <w:rPr>
+                <w:lang w:val="en-US"/>
+              </w:rPr>
+              <w:sym w:font="Wingdings" w:char="F0E0"/>
+            </w:r>
+            <w:r>
+              <w:rPr>
+                <w:lang w:val="en-US"/>
+              </w:rPr>
+              <w:t xml:space="preserve"> SERVO </w:t>
+            </w:r>
+            <w:r>
+              <w:rPr>
+                <w:lang w:val="en-US"/>
+              </w:rPr>
+              <w:t>LIGHT</w:t>
+            </w:r>
+            <w:r>
+              <w:rPr>
+                <w:lang w:val="en-US"/>
+              </w:rPr>
+              <w:t xml:space="preserve"> LEFT</w:t>
+            </w:r>
+          </w:p>
+        </w:tc>
+        <w:tc>
+          <w:tcPr>
+            <w:tcW w:w="6378" w:type="dxa"/>
+          </w:tcPr>
+          <w:p>
+            <w:pPr>
+              <w:jc w:val="center"/>
+              <w:rPr>
+                <w:lang w:val="en-US"/>
+              </w:rPr>
+            </w:pPr>
+            <w:r>
+              <w:rPr>
+                <w:lang w:val="en-US"/>
+              </w:rPr>
+              <w:t xml:space="preserve">MECA BOARD 1 (PWM 1) </w:t>
+            </w:r>
+            <w:r>
+              <w:rPr>
+                <w:lang w:val="en-US"/>
+              </w:rPr>
+              <w:sym w:font="Wingdings" w:char="F0DF"/>
+            </w:r>
+            <w:r>
+              <w:rPr>
+                <w:lang w:val="en-US"/>
+              </w:rPr>
+              <w:sym w:font="Wingdings" w:char="F0E0"/>
+            </w:r>
+            <w:r>
+              <w:rPr>
+                <w:lang w:val="en-US"/>
+              </w:rPr>
+              <w:t xml:space="preserve"> SERVO </w:t>
+            </w:r>
+            <w:r>
+              <w:rPr>
+                <w:lang w:val="en-US"/>
+              </w:rPr>
+              <w:t>LIGHT</w:t>
+            </w:r>
+            <w:r>
+              <w:rPr>
+                <w:lang w:val="en-US"/>
+              </w:rPr>
+              <w:t xml:space="preserve"> </w:t>
+            </w:r>
+            <w:r>
+              <w:rPr>
+                <w:lang w:val="en-US"/>
+              </w:rPr>
+              <w:t>RIGHT</w:t>
+            </w:r>
+          </w:p>
+          <w:p>
+            <w:pPr>
+              <w:jc w:val="center"/>
+              <w:rPr>
+                <w:lang w:val="en-US"/>
+              </w:rPr>
+            </w:pPr>
+            <w:r>
+              <w:rPr>
+                <w:lang w:val="en-US"/>
+              </w:rPr>
+              <w:t xml:space="preserve">MECA BOARD 1 (PWM 1) </w:t>
+            </w:r>
+            <w:r>
+              <w:rPr>
+                <w:lang w:val="en-US"/>
+              </w:rPr>
+              <w:sym w:font="Wingdings" w:char="F0DF"/>
+            </w:r>
+            <w:r>
+              <w:rPr>
+                <w:lang w:val="en-US"/>
+              </w:rPr>
+              <w:sym w:font="Wingdings" w:char="F0E0"/>
+            </w:r>
+            <w:r>
+              <w:rPr>
+                <w:lang w:val="en-US"/>
+              </w:rPr>
+              <w:t xml:space="preserve"> SERVO </w:t>
+            </w:r>
+            <w:r>
+              <w:rPr>
+                <w:lang w:val="en-US"/>
+              </w:rPr>
+              <w:t>LIGHT</w:t>
+            </w:r>
+            <w:r>
+              <w:rPr>
+                <w:lang w:val="en-US"/>
+              </w:rPr>
+              <w:t xml:space="preserve"> RIGHT</w:t>
+            </w:r>
+          </w:p>
+          <w:p>
+            <w:pPr>
+              <w:jc w:val="center"/>
+              <w:rPr>
+                <w:lang w:val="en-US"/>
+              </w:rPr>
+            </w:pPr>
+            <w:r>
+              <w:rPr>
+                <w:lang w:val="en-US"/>
+              </w:rPr>
+              <w:t xml:space="preserve">MECA BOARD 1 (PWM 1) </w:t>
+            </w:r>
+            <w:r>
+              <w:rPr>
+                <w:lang w:val="en-US"/>
+              </w:rPr>
+              <w:sym w:font="Wingdings" w:char="F0DF"/>
+            </w:r>
+            <w:r>
+              <w:rPr>
+                <w:lang w:val="en-US"/>
+              </w:rPr>
+              <w:sym w:font="Wingdings" w:char="F0E0"/>
+            </w:r>
+            <w:r>
+              <w:rPr>
+                <w:lang w:val="en-US"/>
+              </w:rPr>
+              <w:t xml:space="preserve"> SERVO </w:t>
+            </w:r>
+            <w:r>
+              <w:rPr>
+                <w:lang w:val="en-US"/>
+              </w:rPr>
+              <w:t>LIGHT</w:t>
+            </w:r>
+            <w:r>
+              <w:rPr>
+                <w:lang w:val="en-US"/>
+              </w:rPr>
+              <w:t xml:space="preserve"> RIGHT</w:t>
+            </w:r>
+          </w:p>
+        </w:tc>
+      </w:tr>
+      <w:tr>
+        <w:tc>
+          <w:tcPr>
+            <w:tcW w:w="6238" w:type="dxa"/>
+          </w:tcPr>
+          <w:p>
+            <w:pPr>
+              <w:jc w:val="center"/>
+              <w:rPr>
+                <w:lang w:val="en-US"/>
+              </w:rPr>
+            </w:pPr>
+            <w:r>
+              <w:rPr>
+                <w:lang w:val="en-US"/>
+              </w:rPr>
+              <w:t xml:space="preserve">MECA BOARD 1 (PWM 5) </w:t>
+            </w:r>
+            <w:r>
+              <w:rPr>
+                <w:lang w:val="en-US"/>
+              </w:rPr>
+              <w:sym w:font="Wingdings" w:char="F0DF"/>
+            </w:r>
+            <w:r>
+              <w:rPr>
+                <w:lang w:val="en-US"/>
+              </w:rPr>
+              <w:sym w:font="Wingdings" w:char="F0E0"/>
+            </w:r>
+            <w:r>
+              <w:rPr>
+                <w:lang w:val="en-US"/>
+              </w:rPr>
+              <w:t xml:space="preserve"> SERVO EJECTOR</w:t>
+            </w:r>
+          </w:p>
+          <w:p>
+            <w:pPr>
+              <w:jc w:val="center"/>
+              <w:rPr>
+                <w:lang w:val="en-US"/>
+              </w:rPr>
+            </w:pPr>
+            <w:r>
+              <w:rPr>
+                <w:lang w:val="en-US"/>
+              </w:rPr>
+              <w:t xml:space="preserve">MECA BOARD 1 (PWM 5) </w:t>
+            </w:r>
+            <w:r>
+              <w:rPr>
+                <w:lang w:val="en-US"/>
+              </w:rPr>
+              <w:sym w:font="Wingdings" w:char="F0DF"/>
+            </w:r>
+            <w:r>
+              <w:rPr>
+                <w:lang w:val="en-US"/>
+              </w:rPr>
+              <w:sym w:font="Wingdings" w:char="F0E0"/>
+            </w:r>
+            <w:r>
+              <w:rPr>
+                <w:lang w:val="en-US"/>
+              </w:rPr>
+              <w:t xml:space="preserve"> SERVO EJECTOR</w:t>
+            </w:r>
+          </w:p>
+          <w:p>
+            <w:pPr>
+              <w:jc w:val="center"/>
+              <w:rPr>
+                <w:lang w:val="en-US"/>
+              </w:rPr>
+            </w:pPr>
+            <w:r>
+              <w:rPr>
+                <w:lang w:val="en-US"/>
+              </w:rPr>
+              <w:t xml:space="preserve">MECA BOARD 1 (PWM 5) </w:t>
+            </w:r>
+            <w:r>
+              <w:rPr>
+                <w:lang w:val="en-US"/>
+              </w:rPr>
+              <w:sym w:font="Wingdings" w:char="F0DF"/>
+            </w:r>
+            <w:r>
+              <w:rPr>
+                <w:lang w:val="en-US"/>
+              </w:rPr>
+              <w:sym w:font="Wingdings" w:char="F0E0"/>
+            </w:r>
+            <w:r>
+              <w:rPr>
+                <w:lang w:val="en-US"/>
+              </w:rPr>
+              <w:t xml:space="preserve"> SERVO EJECTOR</w:t>
+            </w:r>
+          </w:p>
+        </w:tc>
+        <w:tc>
+          <w:tcPr>
+            <w:tcW w:w="6378" w:type="dxa"/>
+          </w:tcPr>
+          <w:p>
+            <w:pPr>
+              <w:jc w:val="center"/>
+              <w:rPr>
+                <w:lang w:val="en-US"/>
+              </w:rPr>
+            </w:pPr>
+          </w:p>
+        </w:tc>
+      </w:tr>
+    </w:tbl>
+    <w:p>
+      <w:pPr>
+        <w:rPr>
+          <w:lang w:val="en-US"/>
+        </w:rPr>
+      </w:pPr>
+      <w:r>
+        <w:rPr>
+          <w:lang w:val="en-US"/>
+        </w:rPr>
+        <w:br w:type="page"/>
+      </w:r>
+    </w:p>
+    <w:tbl>
+      <w:tblPr>
+        <w:tblStyle w:val="TableGrid"/>
+        <w:tblW w:w="12616" w:type="dxa"/>
+        <w:tblInd w:w="-147" w:type="dxa"/>
+        <w:tblLook w:val="04A0" w:firstRow="1" w:lastRow="0" w:firstColumn="1" w:lastColumn="0" w:noHBand="0" w:noVBand="1"/>
+      </w:tblPr>
+      <w:tblGrid>
+        <w:gridCol w:w="6238"/>
+        <w:gridCol w:w="6378"/>
+      </w:tblGrid>
+      <w:tr>
+        <w:tc>
+          <w:tcPr>
+            <w:tcW w:w="6238" w:type="dxa"/>
+          </w:tcPr>
+          <w:p>
+            <w:pPr>
+              <w:jc w:val="center"/>
+              <w:rPr>
+                <w:lang w:val="en-US"/>
+              </w:rPr>
+            </w:pPr>
+            <w:r>
+              <w:rPr>
+                <w:lang w:val="en-US"/>
+              </w:rPr>
+              <w:lastRenderedPageBreak/>
+              <w:t xml:space="preserve">MAIN_BOARD_32 (UART </w:t>
+            </w:r>
+            <w:r>
+              <w:rPr>
+                <w:lang w:val="en-US"/>
+              </w:rPr>
+              <w:t>6</w:t>
+            </w:r>
+            <w:r>
+              <w:rPr>
+                <w:lang w:val="en-US"/>
+              </w:rPr>
+              <w:t xml:space="preserve">) </w:t>
+            </w:r>
+            <w:r>
+              <w:rPr>
+                <w:lang w:val="en-US"/>
+              </w:rPr>
+              <w:sym w:font="Wingdings" w:char="F0DF"/>
+            </w:r>
+            <w:r>
+              <w:rPr>
+                <w:lang w:val="en-US"/>
+              </w:rPr>
+              <w:sym w:font="Wingdings" w:char="F0E0"/>
+            </w:r>
+            <w:r>
+              <w:rPr>
+                <w:lang w:val="en-US"/>
+              </w:rPr>
+              <w:t xml:space="preserve"> M</w:t>
+            </w:r>
+            <w:r>
+              <w:rPr>
+                <w:lang w:val="en-US"/>
+              </w:rPr>
+              <w:t>ECA_BOARD_1</w:t>
+            </w:r>
+            <w:r>
+              <w:rPr>
+                <w:lang w:val="en-US"/>
+              </w:rPr>
+              <w:t xml:space="preserve"> (UART </w:t>
+            </w:r>
+            <w:r>
+              <w:rPr>
+                <w:lang w:val="en-US"/>
+              </w:rPr>
+              <w:t>2</w:t>
+            </w:r>
+            <w:r>
+              <w:rPr>
+                <w:lang w:val="en-US"/>
+              </w:rPr>
+              <w:t>)</w:t>
+            </w:r>
+          </w:p>
+          <w:p>
+            <w:pPr>
+              <w:jc w:val="center"/>
+              <w:rPr>
+                <w:lang w:val="en-US"/>
+              </w:rPr>
+            </w:pPr>
+            <w:r>
+              <w:rPr>
+                <w:lang w:val="en-US"/>
+              </w:rPr>
+              <w:t xml:space="preserve">MAIN_BOARD_32 (UART 6) </w:t>
+            </w:r>
+            <w:r>
+              <w:rPr>
+                <w:lang w:val="en-US"/>
+              </w:rPr>
+              <w:sym w:font="Wingdings" w:char="F0DF"/>
+            </w:r>
+            <w:r>
+              <w:rPr>
+                <w:lang w:val="en-US"/>
+              </w:rPr>
+              <w:sym w:font="Wingdings" w:char="F0E0"/>
+            </w:r>
+            <w:r>
+              <w:rPr>
+                <w:lang w:val="en-US"/>
+              </w:rPr>
+              <w:t xml:space="preserve"> MECA_BOARD_1 (UART 2)</w:t>
+            </w:r>
+          </w:p>
+          <w:p>
+            <w:pPr>
+              <w:jc w:val="center"/>
+              <w:rPr>
+                <w:lang w:val="en-US"/>
+              </w:rPr>
+            </w:pPr>
+            <w:r>
+              <w:rPr>
+                <w:lang w:val="en-US"/>
+              </w:rPr>
+              <w:t xml:space="preserve">MAIN_BOARD_32 (UART 6) </w:t>
+            </w:r>
+            <w:r>
+              <w:rPr>
+                <w:lang w:val="en-US"/>
+              </w:rPr>
+              <w:sym w:font="Wingdings" w:char="F0DF"/>
+            </w:r>
+            <w:r>
+              <w:rPr>
+                <w:lang w:val="en-US"/>
+              </w:rPr>
+              <w:sym w:font="Wingdings" w:char="F0E0"/>
+            </w:r>
+            <w:r>
+              <w:rPr>
+                <w:lang w:val="en-US"/>
+              </w:rPr>
+              <w:t xml:space="preserve"> MECA_BOARD_1 (UART 2)</w:t>
+            </w:r>
+          </w:p>
+        </w:tc>
+        <w:tc>
+          <w:tcPr>
+            <w:tcW w:w="6378" w:type="dxa"/>
+          </w:tcPr>
+          <w:p>
+            <w:pPr>
+              <w:jc w:val="center"/>
+              <w:rPr>
+                <w:lang w:val="en-US"/>
+              </w:rPr>
+            </w:pPr>
+            <w:r>
+              <w:rPr>
+                <w:lang w:val="en-US"/>
+              </w:rPr>
+              <w:t xml:space="preserve">MOTOR_BOARD_32 (UART 2) </w:t>
+            </w:r>
+            <w:r>
+              <w:rPr>
+                <w:lang w:val="en-US"/>
+              </w:rPr>
+              <w:sym w:font="Wingdings" w:char="F0DF"/>
+            </w:r>
+            <w:r>
+              <w:rPr>
+                <w:lang w:val="en-US"/>
+              </w:rPr>
+              <w:sym w:font="Wingdings" w:char="F0E0"/>
+            </w:r>
+            <w:r>
+              <w:rPr>
+                <w:lang w:val="en-US"/>
+              </w:rPr>
+              <w:t xml:space="preserve"> USB_BOARD (1)</w:t>
+            </w:r>
+          </w:p>
+          <w:p>
+            <w:pPr>
+              <w:jc w:val="center"/>
+              <w:rPr>
+                <w:lang w:val="en-US"/>
+              </w:rPr>
+            </w:pPr>
+            <w:r>
+              <w:rPr>
+                <w:lang w:val="en-US"/>
+              </w:rPr>
+              <w:t xml:space="preserve">MOTOR_BOARD_32 (UART 2) </w:t>
+            </w:r>
+            <w:r>
+              <w:rPr>
+                <w:lang w:val="en-US"/>
+              </w:rPr>
+              <w:sym w:font="Wingdings" w:char="F0DF"/>
+            </w:r>
+            <w:r>
+              <w:rPr>
+                <w:lang w:val="en-US"/>
+              </w:rPr>
+              <w:sym w:font="Wingdings" w:char="F0E0"/>
+            </w:r>
+            <w:r>
+              <w:rPr>
+                <w:lang w:val="en-US"/>
+              </w:rPr>
+              <w:t xml:space="preserve"> USB_BOARD (1)</w:t>
+            </w:r>
+          </w:p>
+          <w:p>
+            <w:pPr>
+              <w:jc w:val="center"/>
+              <w:rPr>
+                <w:lang w:val="en-US"/>
+              </w:rPr>
+            </w:pPr>
+            <w:r>
+              <w:rPr>
+                <w:lang w:val="en-US"/>
+              </w:rPr>
+              <w:t xml:space="preserve">MOTOR_BOARD_32 (UART 2) </w:t>
+            </w:r>
+            <w:r>
+              <w:rPr>
+                <w:lang w:val="en-US"/>
+              </w:rPr>
+              <w:sym w:font="Wingdings" w:char="F0DF"/>
+            </w:r>
+            <w:r>
+              <w:rPr>
+                <w:lang w:val="en-US"/>
+              </w:rPr>
+              <w:sym w:font="Wingdings" w:char="F0E0"/>
+            </w:r>
+            <w:r>
+              <w:rPr>
+                <w:lang w:val="en-US"/>
+              </w:rPr>
+              <w:t xml:space="preserve"> USB_BOARD (1)</w:t>
+            </w:r>
+          </w:p>
+        </w:tc>
+      </w:tr>
+      <w:tr>
+        <w:tc>
+          <w:tcPr>
+            <w:tcW w:w="6238" w:type="dxa"/>
+          </w:tcPr>
+          <w:p>
+            <w:pPr>
+              <w:jc w:val="center"/>
+              <w:rPr>
+                <w:lang w:val="en-US"/>
+              </w:rPr>
+            </w:pPr>
+            <w:r>
+              <w:rPr>
+                <w:lang w:val="en-US"/>
+              </w:rPr>
+              <w:t xml:space="preserve">MECA_BOARD_1 (UART </w:t>
+            </w:r>
+            <w:r>
+              <w:rPr>
+                <w:lang w:val="en-US"/>
+              </w:rPr>
+              <w:t>5</w:t>
+            </w:r>
+            <w:r>
+              <w:rPr>
+                <w:lang w:val="en-US"/>
+              </w:rPr>
+              <w:t>)</w:t>
+            </w:r>
+            <w:r>
+              <w:rPr>
+                <w:lang w:val="en-US"/>
+              </w:rPr>
+              <w:t xml:space="preserve"> </w:t>
+            </w:r>
+            <w:r>
+              <w:rPr>
+                <w:lang w:val="en-US"/>
+              </w:rPr>
+              <w:sym w:font="Wingdings" w:char="F0DF"/>
+            </w:r>
+            <w:r>
+              <w:rPr>
+                <w:lang w:val="en-US"/>
+              </w:rPr>
+              <w:sym w:font="Wingdings" w:char="F0E0"/>
+            </w:r>
+            <w:r>
+              <w:rPr>
+                <w:lang w:val="en-US"/>
+              </w:rPr>
+              <w:t xml:space="preserve"> USB_BOARD (2)</w:t>
+            </w:r>
+          </w:p>
+          <w:p>
+            <w:pPr>
+              <w:jc w:val="center"/>
+              <w:rPr>
+                <w:lang w:val="en-US"/>
+              </w:rPr>
+            </w:pPr>
+            <w:r>
+              <w:rPr>
+                <w:lang w:val="en-US"/>
+              </w:rPr>
+              <w:t xml:space="preserve">MECA_BOARD_1 (UART 5) </w:t>
+            </w:r>
+            <w:r>
+              <w:rPr>
+                <w:lang w:val="en-US"/>
+              </w:rPr>
+              <w:sym w:font="Wingdings" w:char="F0DF"/>
+            </w:r>
+            <w:r>
+              <w:rPr>
+                <w:lang w:val="en-US"/>
+              </w:rPr>
+              <w:sym w:font="Wingdings" w:char="F0E0"/>
+            </w:r>
+            <w:r>
+              <w:rPr>
+                <w:lang w:val="en-US"/>
+              </w:rPr>
+              <w:t xml:space="preserve"> USB_BOARD (2)</w:t>
+            </w:r>
+          </w:p>
+          <w:p>
+            <w:pPr>
+              <w:jc w:val="center"/>
+              <w:rPr>
+                <w:lang w:val="en-US"/>
+              </w:rPr>
+            </w:pPr>
+            <w:r>
+              <w:rPr>
+                <w:lang w:val="en-US"/>
+              </w:rPr>
+              <w:t xml:space="preserve">MECA_BOARD_1 (UART 5) </w:t>
+            </w:r>
+            <w:r>
+              <w:rPr>
+                <w:lang w:val="en-US"/>
+              </w:rPr>
+              <w:sym w:font="Wingdings" w:char="F0DF"/>
+            </w:r>
+            <w:r>
+              <w:rPr>
+                <w:lang w:val="en-US"/>
+              </w:rPr>
+              <w:sym w:font="Wingdings" w:char="F0E0"/>
+            </w:r>
+            <w:r>
+              <w:rPr>
+                <w:lang w:val="en-US"/>
+              </w:rPr>
+              <w:t xml:space="preserve"> USB_BOARD (2)</w:t>
+            </w:r>
+          </w:p>
+        </w:tc>
+        <w:tc>
+          <w:tcPr>
+            <w:tcW w:w="6378" w:type="dxa"/>
+          </w:tcPr>
+          <w:p>
+            <w:pPr>
+              <w:jc w:val="center"/>
+              <w:rPr>
+                <w:lang w:val="en-US"/>
+              </w:rPr>
+            </w:pPr>
+            <w:r>
+              <w:rPr>
+                <w:lang w:val="en-US"/>
+              </w:rPr>
+              <w:t xml:space="preserve">MAIN_BOARD_32 (UART 2) </w:t>
+            </w:r>
+            <w:r>
+              <w:rPr>
+                <w:lang w:val="en-US"/>
+              </w:rPr>
+              <w:sym w:font="Wingdings" w:char="F0DF"/>
+            </w:r>
+            <w:r>
+              <w:rPr>
+                <w:lang w:val="en-US"/>
+              </w:rPr>
+              <w:sym w:font="Wingdings" w:char="F0E0"/>
+            </w:r>
+            <w:r>
+              <w:rPr>
+                <w:lang w:val="en-US"/>
+              </w:rPr>
+              <w:t xml:space="preserve"> USB_BOARD (4)</w:t>
+            </w:r>
+          </w:p>
+          <w:p>
+            <w:pPr>
+              <w:jc w:val="center"/>
+              <w:rPr>
+                <w:lang w:val="en-US"/>
+              </w:rPr>
+            </w:pPr>
+            <w:r>
+              <w:rPr>
+                <w:lang w:val="en-US"/>
+              </w:rPr>
+              <w:t xml:space="preserve">MAIN_BOARD_32 (UART 2) </w:t>
+            </w:r>
+            <w:r>
+              <w:rPr>
+                <w:lang w:val="en-US"/>
+              </w:rPr>
+              <w:sym w:font="Wingdings" w:char="F0DF"/>
+            </w:r>
+            <w:r>
+              <w:rPr>
+                <w:lang w:val="en-US"/>
+              </w:rPr>
+              <w:sym w:font="Wingdings" w:char="F0E0"/>
+            </w:r>
+            <w:r>
+              <w:rPr>
+                <w:lang w:val="en-US"/>
+              </w:rPr>
+              <w:t xml:space="preserve"> USB_BOARD (4)</w:t>
+            </w:r>
+          </w:p>
+          <w:p>
+            <w:pPr>
+              <w:jc w:val="center"/>
+              <w:rPr>
+                <w:lang w:val="en-US"/>
+              </w:rPr>
+            </w:pPr>
+            <w:r>
+              <w:rPr>
+                <w:lang w:val="en-US"/>
+              </w:rPr>
+              <w:t xml:space="preserve">MAIN_BOARD_32 (UART 2) </w:t>
+            </w:r>
+            <w:r>
+              <w:rPr>
+                <w:lang w:val="en-US"/>
+              </w:rPr>
+              <w:sym w:font="Wingdings" w:char="F0DF"/>
+            </w:r>
+            <w:r>
+              <w:rPr>
+                <w:lang w:val="en-US"/>
+              </w:rPr>
+              <w:sym w:font="Wingdings" w:char="F0E0"/>
+            </w:r>
+            <w:r>
+              <w:rPr>
+                <w:lang w:val="en-US"/>
+              </w:rPr>
+              <w:t xml:space="preserve"> USB_BOARD (4)</w:t>
+            </w:r>
+          </w:p>
+        </w:tc>
+      </w:tr>
+      <w:tr>
+        <w:tc>
+          <w:tcPr>
+            <w:tcW w:w="6238" w:type="dxa"/>
+          </w:tcPr>
+          <w:p>
+            <w:pPr>
+              <w:jc w:val="center"/>
+              <w:rPr>
+                <w:lang w:val="en-US"/>
+              </w:rPr>
+            </w:pPr>
+            <w:r>
+              <w:rPr>
+                <w:lang w:val="en-US"/>
+              </w:rPr>
+              <w:t>I2C TOP HUB</w:t>
+            </w:r>
+            <w:r>
+              <w:rPr>
+                <w:lang w:val="en-US"/>
+              </w:rPr>
+              <w:t xml:space="preserve"> </w:t>
+            </w:r>
+            <w:r>
+              <w:rPr>
+                <w:lang w:val="en-US"/>
+              </w:rPr>
+              <w:sym w:font="Wingdings" w:char="F0DF"/>
+            </w:r>
+            <w:r>
+              <w:rPr>
+                <w:lang w:val="en-US"/>
+              </w:rPr>
+              <w:sym w:font="Wingdings" w:char="F0E0"/>
+            </w:r>
+            <w:r>
+              <w:rPr>
+                <w:lang w:val="en-US"/>
+              </w:rPr>
+              <w:t xml:space="preserve"> </w:t>
+            </w:r>
+            <w:r>
+              <w:rPr>
+                <w:lang w:val="en-US"/>
+              </w:rPr>
+              <w:t>RLY08</w:t>
+            </w:r>
+          </w:p>
+          <w:p>
+            <w:pPr>
+              <w:jc w:val="center"/>
+              <w:rPr>
+                <w:lang w:val="en-US"/>
+              </w:rPr>
+            </w:pPr>
+            <w:r>
+              <w:rPr>
+                <w:lang w:val="en-US"/>
+              </w:rPr>
+              <w:t xml:space="preserve">I2C TOP HUB </w:t>
+            </w:r>
+            <w:r>
+              <w:rPr>
+                <w:lang w:val="en-US"/>
+              </w:rPr>
+              <w:sym w:font="Wingdings" w:char="F0DF"/>
+            </w:r>
+            <w:r>
+              <w:rPr>
+                <w:lang w:val="en-US"/>
+              </w:rPr>
+              <w:sym w:font="Wingdings" w:char="F0E0"/>
+            </w:r>
+            <w:r>
+              <w:rPr>
+                <w:lang w:val="en-US"/>
+              </w:rPr>
+              <w:t xml:space="preserve"> RLY08</w:t>
+            </w:r>
+          </w:p>
+          <w:p>
+            <w:pPr>
+              <w:jc w:val="center"/>
+              <w:rPr>
+                <w:lang w:val="en-US"/>
+              </w:rPr>
+            </w:pPr>
+            <w:r>
+              <w:rPr>
+                <w:lang w:val="en-US"/>
+              </w:rPr>
+              <w:t xml:space="preserve">I2C TOP HUB </w:t>
+            </w:r>
+            <w:r>
+              <w:rPr>
+                <w:lang w:val="en-US"/>
+              </w:rPr>
+              <w:sym w:font="Wingdings" w:char="F0DF"/>
+            </w:r>
+            <w:r>
+              <w:rPr>
+                <w:lang w:val="en-US"/>
+              </w:rPr>
+              <w:sym w:font="Wingdings" w:char="F0E0"/>
+            </w:r>
+            <w:r>
+              <w:rPr>
+                <w:lang w:val="en-US"/>
+              </w:rPr>
+              <w:t xml:space="preserve"> RLY08</w:t>
+            </w:r>
+            <w:r>
+              <w:rPr>
+                <w:lang w:val="en-US"/>
+              </w:rPr>
+              <w:t xml:space="preserve">   </w:t>
+            </w:r>
+          </w:p>
+        </w:tc>
+        <w:tc>
+          <w:tcPr>
+            <w:tcW w:w="6378" w:type="dxa"/>
+          </w:tcPr>
+          <w:p>
+            <w:pPr>
+              <w:jc w:val="center"/>
+              <w:rPr>
+                <w:lang w:val="en-US"/>
+              </w:rPr>
+            </w:pPr>
+            <w:r>
+              <w:rPr>
+                <w:lang w:val="en-US"/>
+              </w:rPr>
+              <w:t xml:space="preserve">PCF8574 </w:t>
+            </w:r>
+            <w:r>
+              <w:rPr>
+                <w:lang w:val="en-US"/>
+              </w:rPr>
+              <w:sym w:font="Wingdings" w:char="F0DF"/>
+            </w:r>
+            <w:r>
+              <w:rPr>
+                <w:lang w:val="en-US"/>
+              </w:rPr>
+              <w:sym w:font="Wingdings" w:char="F0E0"/>
+            </w:r>
+            <w:r>
+              <w:rPr>
+                <w:lang w:val="en-US"/>
+              </w:rPr>
+              <w:t xml:space="preserve"> I2C TOP HUB</w:t>
+            </w:r>
+          </w:p>
+          <w:p>
+            <w:pPr>
+              <w:jc w:val="center"/>
+              <w:rPr>
+                <w:lang w:val="en-US"/>
+              </w:rPr>
+            </w:pPr>
+            <w:r>
+              <w:rPr>
+                <w:lang w:val="en-US"/>
+              </w:rPr>
+              <w:t xml:space="preserve">PCF8574 </w:t>
+            </w:r>
+            <w:r>
+              <w:rPr>
+                <w:lang w:val="en-US"/>
+              </w:rPr>
+              <w:sym w:font="Wingdings" w:char="F0DF"/>
+            </w:r>
+            <w:r>
+              <w:rPr>
+                <w:lang w:val="en-US"/>
+              </w:rPr>
+              <w:sym w:font="Wingdings" w:char="F0E0"/>
+            </w:r>
+            <w:r>
+              <w:rPr>
+                <w:lang w:val="en-US"/>
+              </w:rPr>
+              <w:t xml:space="preserve"> I2C TOP HUB</w:t>
+            </w:r>
+          </w:p>
+          <w:p>
+            <w:pPr>
+              <w:jc w:val="center"/>
+              <w:rPr>
+                <w:lang w:val="en-US"/>
+              </w:rPr>
+            </w:pPr>
+            <w:r>
+              <w:rPr>
+                <w:lang w:val="en-US"/>
+              </w:rPr>
+              <w:t>PCF8574</w:t>
+            </w:r>
+            <w:r>
+              <w:rPr>
+                <w:lang w:val="en-US"/>
+              </w:rPr>
+              <w:sym w:font="Wingdings" w:char="F0DF"/>
+            </w:r>
+            <w:r>
+              <w:rPr>
+                <w:lang w:val="en-US"/>
+              </w:rPr>
+              <w:sym w:font="Wingdings" w:char="F0E0"/>
+            </w:r>
+            <w:r>
+              <w:rPr>
+                <w:lang w:val="en-US"/>
+              </w:rPr>
+              <w:t xml:space="preserve"> I2C TOP HUB</w:t>
+            </w:r>
+          </w:p>
+        </w:tc>
+      </w:tr>
+      <w:tr>
+        <w:tc>
+          <w:tcPr>
+            <w:tcW w:w="6238" w:type="dxa"/>
+          </w:tcPr>
+          <w:p>
+            <w:pPr>
+              <w:jc w:val="center"/>
+              <w:rPr>
+                <w:lang w:val="en-US"/>
+              </w:rPr>
+            </w:pPr>
+            <w:r>
+              <w:rPr>
+                <w:lang w:val="en-US"/>
+              </w:rPr>
+              <w:t>LAUNCHER LEFT</w:t>
+            </w:r>
+          </w:p>
+          <w:p>
+            <w:pPr>
+              <w:jc w:val="center"/>
+              <w:rPr>
+                <w:lang w:val="en-US"/>
+              </w:rPr>
+            </w:pPr>
+            <w:r>
+              <w:rPr>
+                <w:lang w:val="en-US"/>
+              </w:rPr>
+              <w:t xml:space="preserve">LAUNCHER </w:t>
+            </w:r>
+            <w:r>
+              <w:rPr>
+                <w:lang w:val="en-US"/>
+              </w:rPr>
+              <w:t>LEFT</w:t>
+            </w:r>
+          </w:p>
+          <w:p>
+            <w:pPr>
+              <w:jc w:val="center"/>
+              <w:rPr>
+                <w:lang w:val="en-US"/>
+              </w:rPr>
+            </w:pPr>
+            <w:r>
+              <w:rPr>
+                <w:lang w:val="en-US"/>
+              </w:rPr>
+              <w:t xml:space="preserve">LAUNCHER </w:t>
+            </w:r>
+            <w:r>
+              <w:rPr>
+                <w:lang w:val="en-US"/>
+              </w:rPr>
+              <w:t>LEFT</w:t>
+            </w:r>
+          </w:p>
+        </w:tc>
+        <w:tc>
+          <w:tcPr>
+            <w:tcW w:w="6378" w:type="dxa"/>
+          </w:tcPr>
+          <w:p>
+            <w:pPr>
+              <w:jc w:val="center"/>
+              <w:rPr>
+                <w:lang w:val="en-US"/>
+              </w:rPr>
+            </w:pPr>
+            <w:r>
+              <w:rPr>
+                <w:lang w:val="en-US"/>
+              </w:rPr>
+              <w:t xml:space="preserve">LAUNCHER </w:t>
+            </w:r>
+            <w:r>
+              <w:rPr>
+                <w:lang w:val="en-US"/>
+              </w:rPr>
+              <w:t>RIGHT</w:t>
+            </w:r>
+          </w:p>
+          <w:p>
+            <w:pPr>
+              <w:jc w:val="center"/>
+              <w:rPr>
+                <w:lang w:val="en-US"/>
+              </w:rPr>
+            </w:pPr>
+            <w:r>
+              <w:rPr>
+                <w:lang w:val="en-US"/>
+              </w:rPr>
+              <w:t xml:space="preserve">LAUNCHER </w:t>
+            </w:r>
+            <w:r>
+              <w:rPr>
+                <w:lang w:val="en-US"/>
+              </w:rPr>
+              <w:t>RIGHT</w:t>
+            </w:r>
+          </w:p>
+          <w:p>
+            <w:pPr>
+              <w:jc w:val="center"/>
+              <w:rPr>
+                <w:lang w:val="en-US"/>
+              </w:rPr>
+            </w:pPr>
+            <w:r>
+              <w:rPr>
+                <w:lang w:val="en-US"/>
+              </w:rPr>
+              <w:t xml:space="preserve">LAUNCHER </w:t>
+            </w:r>
+            <w:r>
+              <w:rPr>
+                <w:lang w:val="en-US"/>
+              </w:rPr>
+              <w:t>RIGHT</w:t>
+            </w:r>
+          </w:p>
+        </w:tc>
+      </w:tr>
+      <w:tr>
+        <w:tc>
+          <w:tcPr>
+            <w:tcW w:w="6238" w:type="dxa"/>
+          </w:tcPr>
+          <w:p>
+            <w:pPr>
+              <w:jc w:val="center"/>
+              <w:rPr>
+                <w:lang w:val="en-US"/>
+              </w:rPr>
+            </w:pPr>
+            <w:r>
+              <w:rPr>
+                <w:lang w:val="en-US"/>
+              </w:rPr>
+              <w:t xml:space="preserve">MD22 </w:t>
+            </w:r>
+            <w:r>
+              <w:rPr>
+                <w:lang w:val="en-US"/>
+              </w:rPr>
+              <w:sym w:font="Wingdings" w:char="F0DF"/>
+            </w:r>
+            <w:r>
+              <w:rPr>
+                <w:lang w:val="en-US"/>
+              </w:rPr>
+              <w:sym w:font="Wingdings" w:char="F0E0"/>
+            </w:r>
+            <w:r>
+              <w:rPr>
+                <w:lang w:val="en-US"/>
+              </w:rPr>
+              <w:t xml:space="preserve"> DISTRIBUTOR MOTOR</w:t>
+            </w:r>
+          </w:p>
+          <w:p>
+            <w:pPr>
+              <w:jc w:val="center"/>
+              <w:rPr>
+                <w:lang w:val="en-US"/>
+              </w:rPr>
+            </w:pPr>
+            <w:r>
+              <w:rPr>
+                <w:lang w:val="en-US"/>
+              </w:rPr>
+              <w:t xml:space="preserve">MD22 </w:t>
+            </w:r>
+            <w:r>
+              <w:rPr>
+                <w:lang w:val="en-US"/>
+              </w:rPr>
+              <w:sym w:font="Wingdings" w:char="F0DF"/>
+            </w:r>
+            <w:r>
+              <w:rPr>
+                <w:lang w:val="en-US"/>
+              </w:rPr>
+              <w:sym w:font="Wingdings" w:char="F0E0"/>
+            </w:r>
+            <w:r>
+              <w:rPr>
+                <w:lang w:val="en-US"/>
+              </w:rPr>
+              <w:t xml:space="preserve"> DISTRIBUTOR</w:t>
+            </w:r>
+            <w:r>
+              <w:rPr>
+                <w:lang w:val="en-US"/>
+              </w:rPr>
+              <w:t xml:space="preserve"> MOTOR</w:t>
+            </w:r>
+          </w:p>
+          <w:p>
+            <w:pPr>
+              <w:jc w:val="center"/>
+              <w:rPr>
+                <w:lang w:val="en-US"/>
+              </w:rPr>
+            </w:pPr>
+            <w:r>
+              <w:rPr>
+                <w:lang w:val="en-US"/>
+              </w:rPr>
+              <w:t xml:space="preserve">MD22 </w:t>
+            </w:r>
+            <w:r>
+              <w:rPr>
+                <w:lang w:val="en-US"/>
+              </w:rPr>
+              <w:sym w:font="Wingdings" w:char="F0DF"/>
+            </w:r>
+            <w:r>
+              <w:rPr>
+                <w:lang w:val="en-US"/>
+              </w:rPr>
+              <w:sym w:font="Wingdings" w:char="F0E0"/>
+            </w:r>
+            <w:r>
+              <w:rPr>
+                <w:lang w:val="en-US"/>
+              </w:rPr>
+              <w:t xml:space="preserve"> DISTRIBUTOR</w:t>
+            </w:r>
+            <w:r>
+              <w:rPr>
+                <w:lang w:val="en-US"/>
+              </w:rPr>
+              <w:t xml:space="preserve"> MOTOR</w:t>
+            </w:r>
+          </w:p>
+        </w:tc>
+        <w:tc>
+          <w:tcPr>
+            <w:tcW w:w="6378" w:type="dxa"/>
+          </w:tcPr>
+          <w:p>
+            <w:pPr>
+              <w:jc w:val="center"/>
+              <w:rPr>
+                <w:lang w:val="en-US"/>
+              </w:rPr>
+            </w:pPr>
+            <w:r>
+              <w:rPr>
+                <w:lang w:val="en-US"/>
+              </w:rPr>
+              <w:t>TOF DISTRIBUTOR</w:t>
+            </w:r>
+            <w:r>
+              <w:rPr>
+                <w:lang w:val="en-US"/>
+              </w:rPr>
+              <w:t xml:space="preserve"> </w:t>
+            </w:r>
+            <w:r>
+              <w:rPr>
+                <w:lang w:val="en-US"/>
+              </w:rPr>
+              <w:sym w:font="Wingdings" w:char="F0DF"/>
+            </w:r>
+            <w:r>
+              <w:rPr>
+                <w:lang w:val="en-US"/>
+              </w:rPr>
+              <w:sym w:font="Wingdings" w:char="F0E0"/>
+            </w:r>
+            <w:r>
+              <w:rPr>
+                <w:lang w:val="en-US"/>
+              </w:rPr>
+              <w:t xml:space="preserve"> </w:t>
+            </w:r>
+            <w:r>
+              <w:rPr>
+                <w:lang w:val="en-US"/>
+              </w:rPr>
+              <w:t>I2C TOP HUB</w:t>
+            </w:r>
+          </w:p>
+          <w:p>
+            <w:pPr>
+              <w:jc w:val="center"/>
+              <w:rPr>
+                <w:lang w:val="en-US"/>
+              </w:rPr>
+            </w:pPr>
+            <w:r>
+              <w:rPr>
+                <w:lang w:val="en-US"/>
+              </w:rPr>
+              <w:t xml:space="preserve">TOF DISTRIBUTOR </w:t>
+            </w:r>
+            <w:r>
+              <w:rPr>
+                <w:lang w:val="en-US"/>
+              </w:rPr>
+              <w:sym w:font="Wingdings" w:char="F0DF"/>
+            </w:r>
+            <w:r>
+              <w:rPr>
+                <w:lang w:val="en-US"/>
+              </w:rPr>
+              <w:sym w:font="Wingdings" w:char="F0E0"/>
+            </w:r>
+            <w:r>
+              <w:rPr>
+                <w:lang w:val="en-US"/>
+              </w:rPr>
+              <w:t xml:space="preserve"> I2C TOP HUB</w:t>
+            </w:r>
+          </w:p>
+          <w:p>
+            <w:pPr>
+              <w:jc w:val="center"/>
+              <w:rPr>
+                <w:lang w:val="en-US"/>
+              </w:rPr>
+            </w:pPr>
+            <w:r>
+              <w:rPr>
+                <w:lang w:val="en-US"/>
+              </w:rPr>
+              <w:t xml:space="preserve">TOF DISTRIBUTOR </w:t>
+            </w:r>
+            <w:r>
+              <w:rPr>
+                <w:lang w:val="en-US"/>
+              </w:rPr>
+              <w:sym w:font="Wingdings" w:char="F0DF"/>
+            </w:r>
+            <w:r>
+              <w:rPr>
+                <w:lang w:val="en-US"/>
+              </w:rPr>
+              <w:sym w:font="Wingdings" w:char="F0E0"/>
+            </w:r>
+            <w:r>
+              <w:rPr>
+                <w:lang w:val="en-US"/>
+              </w:rPr>
+              <w:t xml:space="preserve"> I2C TOP HUB</w:t>
+            </w:r>
+          </w:p>
+        </w:tc>
+      </w:tr>
+      <w:tr>
+        <w:tc>
+          <w:tcPr>
+            <w:tcW w:w="6238" w:type="dxa"/>
+          </w:tcPr>
+          <w:p>
+            <w:pPr>
+              <w:jc w:val="center"/>
+              <w:rPr>
+                <w:lang w:val="en-US"/>
+              </w:rPr>
+            </w:pPr>
+            <w:r>
+              <w:rPr>
+                <w:lang w:val="en-US"/>
+              </w:rPr>
+              <w:t xml:space="preserve">MECA_POWER_BOARD (I2C 1) </w:t>
+            </w:r>
+            <w:r>
+              <w:rPr>
+                <w:lang w:val="en-US"/>
+              </w:rPr>
+              <w:sym w:font="Wingdings" w:char="F0DF"/>
+            </w:r>
+            <w:r>
+              <w:rPr>
+                <w:lang w:val="en-US"/>
+              </w:rPr>
+              <w:t xml:space="preserve"> </w:t>
+            </w:r>
+            <w:r>
+              <w:rPr>
+                <w:lang w:val="en-US"/>
+              </w:rPr>
+              <w:sym w:font="Wingdings" w:char="F0E0"/>
+            </w:r>
+            <w:r>
+              <w:rPr>
+                <w:lang w:val="en-US"/>
+              </w:rPr>
+              <w:t xml:space="preserve"> </w:t>
+            </w:r>
+            <w:r>
+              <w:rPr>
+                <w:lang w:val="en-US"/>
+              </w:rPr>
+              <w:t>TOF DETECTOR (I2C)</w:t>
+            </w:r>
+          </w:p>
+          <w:p>
+            <w:pPr>
+              <w:jc w:val="center"/>
+              <w:rPr>
+                <w:lang w:val="en-US"/>
+              </w:rPr>
+            </w:pPr>
+            <w:r>
+              <w:rPr>
+                <w:lang w:val="en-US"/>
+              </w:rPr>
+              <w:t xml:space="preserve">MECA_POWER_BOARD (I2C 1) </w:t>
+            </w:r>
+            <w:r>
+              <w:rPr>
+                <w:lang w:val="en-US"/>
+              </w:rPr>
+              <w:sym w:font="Wingdings" w:char="F0DF"/>
+            </w:r>
+            <w:r>
+              <w:rPr>
+                <w:lang w:val="en-US"/>
+              </w:rPr>
+              <w:t xml:space="preserve"> </w:t>
+            </w:r>
+            <w:r>
+              <w:rPr>
+                <w:lang w:val="en-US"/>
+              </w:rPr>
+              <w:sym w:font="Wingdings" w:char="F0E0"/>
+            </w:r>
+            <w:r>
+              <w:rPr>
+                <w:lang w:val="en-US"/>
+              </w:rPr>
+              <w:t xml:space="preserve"> TOF DETECTOR (I2C)</w:t>
+            </w:r>
+          </w:p>
+          <w:p>
+            <w:pPr>
+              <w:jc w:val="center"/>
+              <w:rPr>
+                <w:lang w:val="en-US"/>
+              </w:rPr>
+            </w:pPr>
+            <w:r>
+              <w:rPr>
+                <w:lang w:val="en-US"/>
+              </w:rPr>
+              <w:t xml:space="preserve">MECA_POWER_BOARD (I2C 1) </w:t>
+            </w:r>
+            <w:r>
+              <w:rPr>
+                <w:lang w:val="en-US"/>
+              </w:rPr>
+              <w:sym w:font="Wingdings" w:char="F0DF"/>
+            </w:r>
+            <w:r>
+              <w:rPr>
+                <w:lang w:val="en-US"/>
+              </w:rPr>
+              <w:t xml:space="preserve"> </w:t>
+            </w:r>
+            <w:r>
+              <w:rPr>
+                <w:lang w:val="en-US"/>
+              </w:rPr>
+              <w:sym w:font="Wingdings" w:char="F0E0"/>
+            </w:r>
+            <w:r>
+              <w:rPr>
+                <w:lang w:val="en-US"/>
+              </w:rPr>
+              <w:t xml:space="preserve"> TOF DETECTOR (I2C)</w:t>
+            </w:r>
+          </w:p>
+        </w:tc>
+        <w:tc>
+          <w:tcPr>
+            <w:tcW w:w="6378" w:type="dxa"/>
+          </w:tcPr>
+          <w:p>
+            <w:pPr>
+              <w:jc w:val="center"/>
+              <w:rPr>
+                <w:lang w:val="en-US"/>
+              </w:rPr>
+            </w:pPr>
+            <w:r>
+              <w:rPr>
+                <w:lang w:val="en-US"/>
+              </w:rPr>
+              <w:t xml:space="preserve">I2C TOP HUB </w:t>
+            </w:r>
+            <w:r>
+              <w:rPr>
+                <w:lang w:val="en-US"/>
+              </w:rPr>
+              <w:sym w:font="Wingdings" w:char="F0DF"/>
+            </w:r>
+            <w:r>
+              <w:rPr>
+                <w:lang w:val="en-US"/>
+              </w:rPr>
+              <w:t xml:space="preserve"> </w:t>
+            </w:r>
+            <w:r>
+              <w:rPr>
+                <w:lang w:val="en-US"/>
+              </w:rPr>
+              <w:sym w:font="Wingdings" w:char="F0E0"/>
+            </w:r>
+            <w:r>
+              <w:rPr>
+                <w:lang w:val="en-US"/>
+              </w:rPr>
+              <w:t xml:space="preserve"> TOF DISTRIBUTOR</w:t>
+            </w:r>
+          </w:p>
+          <w:p>
+            <w:pPr>
+              <w:jc w:val="center"/>
+              <w:rPr>
+                <w:lang w:val="en-US"/>
+              </w:rPr>
+            </w:pPr>
+            <w:r>
+              <w:rPr>
+                <w:lang w:val="en-US"/>
+              </w:rPr>
+              <w:t xml:space="preserve">I2C TOP HUB </w:t>
+            </w:r>
+            <w:r>
+              <w:rPr>
+                <w:lang w:val="en-US"/>
+              </w:rPr>
+              <w:sym w:font="Wingdings" w:char="F0DF"/>
+            </w:r>
+            <w:r>
+              <w:rPr>
+                <w:lang w:val="en-US"/>
+              </w:rPr>
+              <w:t xml:space="preserve"> </w:t>
+            </w:r>
+            <w:r>
+              <w:rPr>
+                <w:lang w:val="en-US"/>
+              </w:rPr>
+              <w:sym w:font="Wingdings" w:char="F0E0"/>
+            </w:r>
+            <w:r>
+              <w:rPr>
+                <w:lang w:val="en-US"/>
+              </w:rPr>
+              <w:t xml:space="preserve"> TOF DISTRIBUTOR</w:t>
+            </w:r>
+          </w:p>
+          <w:p>
+            <w:pPr>
+              <w:jc w:val="center"/>
+              <w:rPr>
+                <w:lang w:val="en-US"/>
+              </w:rPr>
+            </w:pPr>
+            <w:r>
+              <w:rPr>
+                <w:lang w:val="en-US"/>
+              </w:rPr>
+              <w:t xml:space="preserve">I2C TOP HUB </w:t>
+            </w:r>
+            <w:r>
+              <w:rPr>
+                <w:lang w:val="en-US"/>
+              </w:rPr>
+              <w:sym w:font="Wingdings" w:char="F0DF"/>
+            </w:r>
+            <w:r>
+              <w:rPr>
+                <w:lang w:val="en-US"/>
+              </w:rPr>
+              <w:t xml:space="preserve"> </w:t>
+            </w:r>
+            <w:r>
+              <w:rPr>
+                <w:lang w:val="en-US"/>
+              </w:rPr>
+              <w:sym w:font="Wingdings" w:char="F0E0"/>
+            </w:r>
+            <w:r>
+              <w:rPr>
+                <w:lang w:val="en-US"/>
+              </w:rPr>
+              <w:t xml:space="preserve"> TOF DISTRIBUTOR</w:t>
+            </w:r>
+          </w:p>
+        </w:tc>
+      </w:tr>
+      <w:tr>
+        <w:tc>
+          <w:tcPr>
+            <w:tcW w:w="6238" w:type="dxa"/>
+          </w:tcPr>
+          <w:p>
+            <w:pPr>
+              <w:jc w:val="center"/>
+              <w:rPr>
+                <w:lang w:val="en-US"/>
+              </w:rPr>
+            </w:pPr>
+            <w:r>
+              <w:rPr>
+                <w:lang w:val="en-US"/>
+              </w:rPr>
+              <w:t xml:space="preserve">MECA_POWER_BOARD (I2C 1) </w:t>
+            </w:r>
+            <w:r>
+              <w:rPr>
+                <w:lang w:val="en-US"/>
+              </w:rPr>
+              <w:sym w:font="Wingdings" w:char="F0DF"/>
+            </w:r>
+            <w:r>
+              <w:rPr>
+                <w:lang w:val="en-US"/>
+              </w:rPr>
+              <w:t xml:space="preserve"> </w:t>
+            </w:r>
+            <w:r>
+              <w:rPr>
+                <w:lang w:val="en-US"/>
+              </w:rPr>
+              <w:sym w:font="Wingdings" w:char="F0E0"/>
+            </w:r>
+            <w:r>
+              <w:rPr>
+                <w:lang w:val="en-US"/>
+              </w:rPr>
+              <w:t xml:space="preserve"> TOF DETECTOR (I2C)</w:t>
+            </w:r>
+          </w:p>
+          <w:p>
+            <w:pPr>
+              <w:jc w:val="center"/>
+              <w:rPr>
+                <w:lang w:val="en-US"/>
+              </w:rPr>
+            </w:pPr>
+            <w:r>
+              <w:rPr>
+                <w:lang w:val="en-US"/>
+              </w:rPr>
+              <w:t xml:space="preserve">MECA_POWER_BOARD (I2C 1) </w:t>
+            </w:r>
+            <w:r>
+              <w:rPr>
+                <w:lang w:val="en-US"/>
+              </w:rPr>
+              <w:sym w:font="Wingdings" w:char="F0DF"/>
+            </w:r>
+            <w:r>
+              <w:rPr>
+                <w:lang w:val="en-US"/>
+              </w:rPr>
+              <w:t xml:space="preserve"> </w:t>
+            </w:r>
+            <w:r>
+              <w:rPr>
+                <w:lang w:val="en-US"/>
+              </w:rPr>
+              <w:sym w:font="Wingdings" w:char="F0E0"/>
+            </w:r>
+            <w:r>
+              <w:rPr>
+                <w:lang w:val="en-US"/>
+              </w:rPr>
+              <w:t xml:space="preserve"> TOF DETECTOR (I2C)</w:t>
+            </w:r>
+          </w:p>
+          <w:p>
+            <w:pPr>
+              <w:jc w:val="center"/>
+              <w:rPr>
+                <w:lang w:val="en-US"/>
+              </w:rPr>
+            </w:pPr>
+            <w:r>
+              <w:rPr>
+                <w:lang w:val="en-US"/>
+              </w:rPr>
+              <w:t xml:space="preserve">MECA_POWER_BOARD (I2C 1) </w:t>
+            </w:r>
+            <w:r>
+              <w:rPr>
+                <w:lang w:val="en-US"/>
+              </w:rPr>
+              <w:sym w:font="Wingdings" w:char="F0DF"/>
+            </w:r>
+            <w:r>
+              <w:rPr>
+                <w:lang w:val="en-US"/>
+              </w:rPr>
+              <w:t xml:space="preserve"> </w:t>
+            </w:r>
+            <w:r>
+              <w:rPr>
+                <w:lang w:val="en-US"/>
+              </w:rPr>
+              <w:sym w:font="Wingdings" w:char="F0E0"/>
+            </w:r>
+            <w:r>
+              <w:rPr>
+                <w:lang w:val="en-US"/>
+              </w:rPr>
+              <w:t xml:space="preserve"> TOF DETECTOR (I2C)</w:t>
+            </w:r>
           </w:p>
         </w:tc>
         <w:tc>
@@ -2066,7 +4506,7 @@
 </file>
 
 <file path=word/styles.xml><?xml version="1.0" encoding="utf-8"?>
-<w:styles xmlns:mc="http://schemas.openxmlformats.org/markup-compatibility/2006" xmlns:r="http://schemas.openxmlformats.org/officeDocument/2006/relationships" xmlns:w="http://schemas.openxmlformats.org/wordprocessingml/2006/main" xmlns:w14="http://schemas.microsoft.com/office/word/2010/wordml" xmlns:w15="http://schemas.microsoft.com/office/word/2012/wordml" mc:Ignorable="w14 w15">
+<w:styles xmlns:mc="http://schemas.openxmlformats.org/markup-compatibility/2006" xmlns:r="http://schemas.openxmlformats.org/officeDocument/2006/relationships" xmlns:w="http://schemas.openxmlformats.org/wordprocessingml/2006/main" xmlns:w14="http://schemas.microsoft.com/office/word/2010/wordml" xmlns:w15="http://schemas.microsoft.com/office/word/2012/wordml" xmlns:w16cid="http://schemas.microsoft.com/office/word/2016/wordml/cid" xmlns:w16se="http://schemas.microsoft.com/office/word/2015/wordml/symex" mc:Ignorable="w14 w15 w16se w16cid">
   <w:docDefaults>
     <w:rPrDefault>
       <w:rPr>
@@ -2082,7 +4522,7 @@
       </w:pPr>
     </w:pPrDefault>
   </w:docDefaults>
-  <w:latentStyles w:defLockedState="0" w:defUIPriority="99" w:defSemiHidden="0" w:defUnhideWhenUsed="0" w:defQFormat="0" w:count="371">
+  <w:latentStyles w:defLockedState="0" w:defUIPriority="99" w:defSemiHidden="0" w:defUnhideWhenUsed="0" w:defQFormat="0" w:count="375">
     <w:lsdException w:name="Normal" w:uiPriority="0" w:qFormat="1"/>
     <w:lsdException w:name="heading 1" w:uiPriority="9" w:qFormat="1"/>
     <w:lsdException w:name="heading 2" w:semiHidden="1" w:uiPriority="9" w:unhideWhenUsed="1" w:qFormat="1"/>
@@ -2454,18 +4894,22 @@
     <w:lsdException w:name="List Table 5 Dark Accent 6" w:uiPriority="50"/>
     <w:lsdException w:name="List Table 6 Colorful Accent 6" w:uiPriority="51"/>
     <w:lsdException w:name="List Table 7 Colorful Accent 6" w:uiPriority="52"/>
+    <w:lsdException w:name="Mention" w:semiHidden="1" w:unhideWhenUsed="1"/>
+    <w:lsdException w:name="Smart Hyperlink" w:semiHidden="1" w:unhideWhenUsed="1"/>
+    <w:lsdException w:name="Hashtag" w:semiHidden="1" w:unhideWhenUsed="1"/>
+    <w:lsdException w:name="Unresolved Mention" w:semiHidden="1" w:unhideWhenUsed="1"/>
   </w:latentStyles>
   <w:style w:type="paragraph" w:default="1" w:styleId="Normal">
     <w:name w:val="Normal"/>
     <w:qFormat/>
   </w:style>
-  <w:style w:type="character" w:default="1" w:styleId="Policepardfaut">
+  <w:style w:type="character" w:default="1" w:styleId="DefaultParagraphFont">
     <w:name w:val="Default Paragraph Font"/>
     <w:uiPriority w:val="1"/>
     <w:semiHidden/>
     <w:unhideWhenUsed/>
   </w:style>
-  <w:style w:type="table" w:default="1" w:styleId="TableauNormal">
+  <w:style w:type="table" w:default="1" w:styleId="TableNormal">
     <w:name w:val="Normal Table"/>
     <w:uiPriority w:val="99"/>
     <w:semiHidden/>
@@ -2480,16 +4924,16 @@
       </w:tblCellMar>
     </w:tblPr>
   </w:style>
-  <w:style w:type="numbering" w:default="1" w:styleId="Aucuneliste">
+  <w:style w:type="numbering" w:default="1" w:styleId="NoList">
     <w:name w:val="No List"/>
     <w:uiPriority w:val="99"/>
     <w:semiHidden/>
     <w:unhideWhenUsed/>
   </w:style>
-  <w:style w:type="paragraph" w:styleId="Textedebulles">
+  <w:style w:type="paragraph" w:styleId="BalloonText">
     <w:name w:val="Balloon Text"/>
     <w:basedOn w:val="Normal"/>
-    <w:link w:val="TextedebullesCar"/>
+    <w:link w:val="BalloonTextChar"/>
     <w:uiPriority w:val="99"/>
     <w:semiHidden/>
     <w:unhideWhenUsed/>
@@ -2503,10 +4947,10 @@
       <w:szCs w:val="18"/>
     </w:rPr>
   </w:style>
-  <w:style w:type="character" w:customStyle="1" w:styleId="TextedebullesCar">
-    <w:name w:val="Texte de bulles Car"/>
-    <w:basedOn w:val="Policepardfaut"/>
-    <w:link w:val="Textedebulles"/>
+  <w:style w:type="character" w:customStyle="1" w:styleId="BalloonTextChar">
+    <w:name w:val="Balloon Text Char"/>
+    <w:basedOn w:val="DefaultParagraphFont"/>
+    <w:link w:val="BalloonText"/>
     <w:uiPriority w:val="99"/>
     <w:semiHidden/>
     <w:rsid w:val="00FD4709"/>
@@ -2516,9 +4960,9 @@
       <w:szCs w:val="18"/>
     </w:rPr>
   </w:style>
-  <w:style w:type="table" w:styleId="Grilledutableau">
+  <w:style w:type="table" w:styleId="TableGrid">
     <w:name w:val="Table Grid"/>
-    <w:basedOn w:val="TableauNormal"/>
+    <w:basedOn w:val="TableNormal"/>
     <w:uiPriority w:val="39"/>
     <w:rsid w:val="00A7695C"/>
     <w:pPr>

</xml_diff>